<commit_message>
Updated the DB schema
</commit_message>
<xml_diff>
--- a/Documents/SC-702 Final Project Proposal.docx
+++ b/Documents/SC-702 Final Project Proposal.docx
@@ -1,6 +1,6 @@
 
 <file path=word/document.xml><?xml version="1.0" encoding="utf-8"?>
-<w:document xmlns:wpc="http://schemas.microsoft.com/office/word/2010/wordprocessingCanvas" xmlns:cx="http://schemas.microsoft.com/office/drawing/2014/chartex" xmlns:cx1="http://schemas.microsoft.com/office/drawing/2015/9/8/chartex" xmlns:cx2="http://schemas.microsoft.com/office/drawing/2015/10/21/chartex" xmlns:cx3="http://schemas.microsoft.com/office/drawing/2016/5/9/chartex" xmlns:cx4="http://schemas.microsoft.com/office/drawing/2016/5/10/chartex" xmlns:cx5="http://schemas.microsoft.com/office/drawing/2016/5/11/chartex" xmlns:cx6="http://schemas.microsoft.com/office/drawing/2016/5/12/chartex" xmlns:cx7="http://schemas.microsoft.com/office/drawing/2016/5/13/chartex" xmlns:cx8="http://schemas.microsoft.com/office/drawing/2016/5/14/chartex" xmlns:mc="http://schemas.openxmlformats.org/markup-compatibility/2006" xmlns:aink="http://schemas.microsoft.com/office/drawing/2016/ink" xmlns:am3d="http://schemas.microsoft.com/office/drawing/2017/model3d" xmlns:o="urn:schemas-microsoft-com:office:office" xmlns:oel="http://schemas.microsoft.com/office/2019/extlst" xmlns:r="http://schemas.openxmlformats.org/officeDocument/2006/relationships" xmlns:m="http://schemas.openxmlformats.org/officeDocument/2006/math" xmlns:v="urn:schemas-microsoft-com:vml" xmlns:wp14="http://schemas.microsoft.com/office/word/2010/wordprocessingDrawing" xmlns:wp="http://schemas.openxmlformats.org/drawingml/2006/wordprocessingDrawing" xmlns:w10="urn:schemas-microsoft-com:office:word" xmlns:w="http://schemas.openxmlformats.org/wordprocessingml/2006/main" xmlns:w14="http://schemas.microsoft.com/office/word/2010/wordml" xmlns:w15="http://schemas.microsoft.com/office/word/2012/wordml" xmlns:w16cex="http://schemas.microsoft.com/office/word/2018/wordml/cex" xmlns:w16cid="http://schemas.microsoft.com/office/word/2016/wordml/cid" xmlns:w16="http://schemas.microsoft.com/office/word/2018/wordml" xmlns:w16du="http://schemas.microsoft.com/office/word/2023/wordml/word16du" xmlns:w16sdtdh="http://schemas.microsoft.com/office/word/2020/wordml/sdtdatahash" xmlns:w16se="http://schemas.microsoft.com/office/word/2015/wordml/symex" xmlns:wpg="http://schemas.microsoft.com/office/word/2010/wordprocessingGroup" xmlns:wpi="http://schemas.microsoft.com/office/word/2010/wordprocessingInk" xmlns:wne="http://schemas.microsoft.com/office/word/2006/wordml" xmlns:wps="http://schemas.microsoft.com/office/word/2010/wordprocessingShape" mc:Ignorable="w14 w15 w16se w16cid w16 w16cex w16sdtdh wp14">
+<w:document xmlns:wpc="http://schemas.microsoft.com/office/word/2010/wordprocessingCanvas" xmlns:cx="http://schemas.microsoft.com/office/drawing/2014/chartex" xmlns:cx1="http://schemas.microsoft.com/office/drawing/2015/9/8/chartex" xmlns:cx2="http://schemas.microsoft.com/office/drawing/2015/10/21/chartex" xmlns:cx3="http://schemas.microsoft.com/office/drawing/2016/5/9/chartex" xmlns:cx4="http://schemas.microsoft.com/office/drawing/2016/5/10/chartex" xmlns:cx5="http://schemas.microsoft.com/office/drawing/2016/5/11/chartex" xmlns:cx6="http://schemas.microsoft.com/office/drawing/2016/5/12/chartex" xmlns:cx7="http://schemas.microsoft.com/office/drawing/2016/5/13/chartex" xmlns:cx8="http://schemas.microsoft.com/office/drawing/2016/5/14/chartex" xmlns:mc="http://schemas.openxmlformats.org/markup-compatibility/2006" xmlns:aink="http://schemas.microsoft.com/office/drawing/2016/ink" xmlns:am3d="http://schemas.microsoft.com/office/drawing/2017/model3d" xmlns:o="urn:schemas-microsoft-com:office:office" xmlns:oel="http://schemas.microsoft.com/office/2019/extlst" xmlns:r="http://schemas.openxmlformats.org/officeDocument/2006/relationships" xmlns:m="http://schemas.openxmlformats.org/officeDocument/2006/math" xmlns:v="urn:schemas-microsoft-com:vml" xmlns:wp14="http://schemas.microsoft.com/office/word/2010/wordprocessingDrawing" xmlns:wp="http://schemas.openxmlformats.org/drawingml/2006/wordprocessingDrawing" xmlns:w10="urn:schemas-microsoft-com:office:word" xmlns:w="http://schemas.openxmlformats.org/wordprocessingml/2006/main" xmlns:w14="http://schemas.microsoft.com/office/word/2010/wordml" xmlns:w15="http://schemas.microsoft.com/office/word/2012/wordml" xmlns:w16cex="http://schemas.microsoft.com/office/word/2018/wordml/cex" xmlns:w16cid="http://schemas.microsoft.com/office/word/2016/wordml/cid" xmlns:w16="http://schemas.microsoft.com/office/word/2018/wordml" xmlns:w16sdtdh="http://schemas.microsoft.com/office/word/2020/wordml/sdtdatahash" xmlns:w16se="http://schemas.microsoft.com/office/word/2015/wordml/symex" xmlns:wpg="http://schemas.microsoft.com/office/word/2010/wordprocessingGroup" xmlns:wpi="http://schemas.microsoft.com/office/word/2010/wordprocessingInk" xmlns:wne="http://schemas.microsoft.com/office/word/2006/wordml" xmlns:wps="http://schemas.microsoft.com/office/word/2010/wordprocessingShape" mc:Ignorable="w14 w15 w16se w16cid w16 w16cex w16sdtdh wp14">
   <w:body>
     <w:p>
       <w:pPr>
@@ -2288,7 +2288,25 @@
           <w:sz w:val="24"/>
           <w:szCs w:val="24"/>
         </w:rPr>
-        <w:t xml:space="preserve">for the general public </w:t>
+        <w:t xml:space="preserve">for the </w:t>
+      </w:r>
+      <w:proofErr w:type="gramStart"/>
+      <w:r>
+        <w:rPr>
+          <w:rFonts w:cstheme="minorHAnsi"/>
+          <w:sz w:val="24"/>
+          <w:szCs w:val="24"/>
+        </w:rPr>
+        <w:t>general public</w:t>
+      </w:r>
+      <w:proofErr w:type="gramEnd"/>
+      <w:r>
+        <w:rPr>
+          <w:rFonts w:cstheme="minorHAnsi"/>
+          <w:sz w:val="24"/>
+          <w:szCs w:val="24"/>
+        </w:rPr>
+        <w:t xml:space="preserve"> </w:t>
       </w:r>
       <w:r>
         <w:rPr>
@@ -3880,23 +3898,7 @@
           <w:sz w:val="24"/>
           <w:szCs w:val="24"/>
         </w:rPr>
-        <w:t xml:space="preserve">The front end will be created whit </w:t>
-      </w:r>
-      <w:r>
-        <w:rPr>
-          <w:rFonts w:cstheme="minorHAnsi"/>
-          <w:sz w:val="24"/>
-          <w:szCs w:val="24"/>
-        </w:rPr>
-        <w:t>Blazor 6</w:t>
-      </w:r>
-      <w:r>
-        <w:rPr>
-          <w:rFonts w:cstheme="minorHAnsi"/>
-          <w:sz w:val="24"/>
-          <w:szCs w:val="24"/>
-        </w:rPr>
-        <w:t xml:space="preserve"> LTSR</w:t>
+        <w:t>The front end will be created whit Blazor 6 LTSR</w:t>
       </w:r>
       <w:r>
         <w:rPr>
@@ -4021,15 +4023,7 @@
           <w:sz w:val="24"/>
           <w:szCs w:val="24"/>
         </w:rPr>
-        <w:t xml:space="preserve">We will use </w:t>
-      </w:r>
-      <w:r>
-        <w:rPr>
-          <w:rFonts w:cstheme="minorHAnsi"/>
-          <w:sz w:val="24"/>
-          <w:szCs w:val="24"/>
-        </w:rPr>
-        <w:t>Repository pattern</w:t>
+        <w:t>We will use Repository pattern</w:t>
       </w:r>
       <w:r>
         <w:rPr>
@@ -4202,15 +4196,7 @@
           <w:sz w:val="24"/>
           <w:szCs w:val="24"/>
         </w:rPr>
-        <w:t xml:space="preserve">Will be a </w:t>
-      </w:r>
-      <w:r>
-        <w:rPr>
-          <w:rFonts w:cstheme="minorHAnsi"/>
-          <w:sz w:val="24"/>
-          <w:szCs w:val="24"/>
-        </w:rPr>
-        <w:t>restful API.</w:t>
+        <w:t>Will be a restful API.</w:t>
       </w:r>
     </w:p>
     <w:p>
@@ -4320,15 +4306,7 @@
           <w:sz w:val="24"/>
           <w:szCs w:val="24"/>
         </w:rPr>
-        <w:t>Presentation Layer</w:t>
-      </w:r>
-      <w:r>
-        <w:rPr>
-          <w:rFonts w:cstheme="minorHAnsi"/>
-          <w:sz w:val="24"/>
-          <w:szCs w:val="24"/>
-        </w:rPr>
-        <w:t xml:space="preserve">, will basically be </w:t>
+        <w:t xml:space="preserve">Presentation Layer, will basically be </w:t>
       </w:r>
       <w:r>
         <w:rPr>
@@ -4400,23 +4378,25 @@
           <w:sz w:val="24"/>
           <w:szCs w:val="24"/>
         </w:rPr>
-        <w:t>Business Logic Layer</w:t>
-      </w:r>
-      <w:r>
-        <w:rPr>
-          <w:rFonts w:cstheme="minorHAnsi"/>
-          <w:sz w:val="24"/>
-          <w:szCs w:val="24"/>
-        </w:rPr>
-        <w:t>(BLL</w:t>
-      </w:r>
-      <w:r>
-        <w:rPr>
-          <w:rFonts w:cstheme="minorHAnsi"/>
-          <w:sz w:val="24"/>
-          <w:szCs w:val="24"/>
-        </w:rPr>
-        <w:t>)</w:t>
+        <w:t xml:space="preserve">Business Logic </w:t>
+      </w:r>
+      <w:proofErr w:type="gramStart"/>
+      <w:r>
+        <w:rPr>
+          <w:rFonts w:cstheme="minorHAnsi"/>
+          <w:sz w:val="24"/>
+          <w:szCs w:val="24"/>
+        </w:rPr>
+        <w:t>Layer(</w:t>
+      </w:r>
+      <w:proofErr w:type="gramEnd"/>
+      <w:r>
+        <w:rPr>
+          <w:rFonts w:cstheme="minorHAnsi"/>
+          <w:sz w:val="24"/>
+          <w:szCs w:val="24"/>
+        </w:rPr>
+        <w:t>BLL)</w:t>
       </w:r>
       <w:r>
         <w:rPr>
@@ -4487,8 +4467,18 @@
           <w:sz w:val="24"/>
           <w:szCs w:val="24"/>
         </w:rPr>
-        <w:t>We will use Entity framework</w:t>
-      </w:r>
+        <w:t xml:space="preserve">We will use Entity </w:t>
+      </w:r>
+      <w:proofErr w:type="gramStart"/>
+      <w:r>
+        <w:rPr>
+          <w:rFonts w:cstheme="minorHAnsi"/>
+          <w:sz w:val="24"/>
+          <w:szCs w:val="24"/>
+        </w:rPr>
+        <w:t>framework</w:t>
+      </w:r>
+      <w:proofErr w:type="gramEnd"/>
     </w:p>
     <w:p>
       <w:pPr>
@@ -4517,15 +4507,7 @@
           <w:sz w:val="24"/>
           <w:szCs w:val="24"/>
         </w:rPr>
-        <w:t>Database</w:t>
-      </w:r>
-      <w:r>
-        <w:rPr>
-          <w:rFonts w:asciiTheme="minorHAnsi" w:hAnsiTheme="minorHAnsi" w:cstheme="minorHAnsi"/>
-          <w:sz w:val="24"/>
-          <w:szCs w:val="24"/>
-        </w:rPr>
-        <w:t>:</w:t>
+        <w:t>Database:</w:t>
       </w:r>
     </w:p>
     <w:p>
@@ -4593,8 +4575,13 @@
         <w:t xml:space="preserve">A basic WebApp </w:t>
       </w:r>
       <w:r>
-        <w:t>hosted on Azure</w:t>
-      </w:r>
+        <w:t xml:space="preserve">hosted on </w:t>
+      </w:r>
+      <w:proofErr w:type="gramStart"/>
+      <w:r>
+        <w:t>Azure</w:t>
+      </w:r>
+      <w:proofErr w:type="gramEnd"/>
     </w:p>
     <w:p>
       <w:pPr>
@@ -5152,7 +5139,25 @@
           <w:sz w:val="24"/>
           <w:szCs w:val="24"/>
         </w:rPr>
-        <w:t xml:space="preserve"> a </w:t>
+        <w:t xml:space="preserve"> </w:t>
+      </w:r>
+      <w:proofErr w:type="gramStart"/>
+      <w:r>
+        <w:rPr>
+          <w:rFonts w:cstheme="minorHAnsi"/>
+          <w:sz w:val="24"/>
+          <w:szCs w:val="24"/>
+        </w:rPr>
+        <w:t>a</w:t>
+      </w:r>
+      <w:proofErr w:type="gramEnd"/>
+      <w:r>
+        <w:rPr>
+          <w:rFonts w:cstheme="minorHAnsi"/>
+          <w:sz w:val="24"/>
+          <w:szCs w:val="24"/>
+        </w:rPr>
+        <w:t xml:space="preserve"> </w:t>
       </w:r>
       <w:proofErr w:type="spellStart"/>
       <w:r>
@@ -5695,6 +5700,42 @@
           <w:szCs w:val="24"/>
         </w:rPr>
       </w:pPr>
+      <w:hyperlink r:id="rId8" w:history="1">
+        <w:r>
+          <w:rPr>
+            <w:rStyle w:val="Hyperlink"/>
+          </w:rPr>
+          <w:t xml:space="preserve">SC-702_FinalProject_DebtSnowballer/Documents/DB Creation </w:t>
+        </w:r>
+        <w:proofErr w:type="spellStart"/>
+        <w:r>
+          <w:rPr>
+            <w:rStyle w:val="Hyperlink"/>
+          </w:rPr>
+          <w:t>Script.sql</w:t>
+        </w:r>
+        <w:proofErr w:type="spellEnd"/>
+        <w:r>
+          <w:rPr>
+            <w:rStyle w:val="Hyperlink"/>
+          </w:rPr>
+          <w:t xml:space="preserve"> at Development · </w:t>
+        </w:r>
+        <w:proofErr w:type="spellStart"/>
+        <w:r>
+          <w:rPr>
+            <w:rStyle w:val="Hyperlink"/>
+          </w:rPr>
+          <w:t>Guilderm</w:t>
+        </w:r>
+        <w:proofErr w:type="spellEnd"/>
+        <w:r>
+          <w:rPr>
+            <w:rStyle w:val="Hyperlink"/>
+          </w:rPr>
+          <w:t>/SC-702_FinalProject_DebtSnowballer (github.com)</w:t>
+        </w:r>
+      </w:hyperlink>
     </w:p>
     <w:p>
       <w:pPr>
@@ -5706,14 +5747,6 @@
           <w:szCs w:val="24"/>
         </w:rPr>
       </w:pPr>
-      <w:r>
-        <w:rPr>
-          <w:rFonts w:cstheme="minorHAnsi"/>
-          <w:sz w:val="24"/>
-          <w:szCs w:val="24"/>
-        </w:rPr>
-        <w:t>CREATE TABLE `Users` (</w:t>
-      </w:r>
     </w:p>
     <w:p>
       <w:pPr>
@@ -5725,14 +5758,6 @@
           <w:szCs w:val="24"/>
         </w:rPr>
       </w:pPr>
-      <w:r>
-        <w:rPr>
-          <w:rFonts w:cstheme="minorHAnsi"/>
-          <w:sz w:val="24"/>
-          <w:szCs w:val="24"/>
-        </w:rPr>
-        <w:t xml:space="preserve">    `ID` INT  NOT NULL ,</w:t>
-      </w:r>
     </w:p>
     <w:p>
       <w:pPr>
@@ -5744,3816 +5769,7 @@
           <w:szCs w:val="24"/>
         </w:rPr>
       </w:pPr>
-      <w:r>
-        <w:rPr>
-          <w:rFonts w:cstheme="minorHAnsi"/>
-          <w:sz w:val="24"/>
-          <w:szCs w:val="24"/>
-        </w:rPr>
-        <w:t xml:space="preserve">    `FirstName` VARCHAR(10)  NOT NULL ,</w:t>
-      </w:r>
-    </w:p>
-    <w:p>
-      <w:pPr>
-        <w:spacing w:after="0" w:line="240" w:lineRule="auto"/>
-        <w:contextualSpacing/>
-        <w:rPr>
-          <w:rFonts w:cstheme="minorHAnsi"/>
-          <w:sz w:val="24"/>
-          <w:szCs w:val="24"/>
-        </w:rPr>
-      </w:pPr>
-      <w:r>
-        <w:rPr>
-          <w:rFonts w:cstheme="minorHAnsi"/>
-          <w:sz w:val="24"/>
-          <w:szCs w:val="24"/>
-        </w:rPr>
-        <w:t xml:space="preserve">    `</w:t>
-      </w:r>
-      <w:proofErr w:type="spellStart"/>
-      <w:r>
-        <w:rPr>
-          <w:rFonts w:cstheme="minorHAnsi"/>
-          <w:sz w:val="24"/>
-          <w:szCs w:val="24"/>
-        </w:rPr>
-        <w:t>LastName</w:t>
-      </w:r>
-      <w:proofErr w:type="spellEnd"/>
-      <w:r>
-        <w:rPr>
-          <w:rFonts w:cstheme="minorHAnsi"/>
-          <w:sz w:val="24"/>
-          <w:szCs w:val="24"/>
-        </w:rPr>
-        <w:t>` VARCHAR(10)  NOT NULL ,</w:t>
-      </w:r>
-    </w:p>
-    <w:p>
-      <w:pPr>
-        <w:spacing w:after="0" w:line="240" w:lineRule="auto"/>
-        <w:contextualSpacing/>
-        <w:rPr>
-          <w:rFonts w:cstheme="minorHAnsi"/>
-          <w:sz w:val="24"/>
-          <w:szCs w:val="24"/>
-        </w:rPr>
-      </w:pPr>
-      <w:r>
-        <w:rPr>
-          <w:rFonts w:cstheme="minorHAnsi"/>
-          <w:sz w:val="24"/>
-          <w:szCs w:val="24"/>
-        </w:rPr>
-        <w:t xml:space="preserve">    `Email` VARCHAR(20)  NOT NULL ,</w:t>
-      </w:r>
-    </w:p>
-    <w:p>
-      <w:pPr>
-        <w:spacing w:after="0" w:line="240" w:lineRule="auto"/>
-        <w:contextualSpacing/>
-        <w:rPr>
-          <w:rFonts w:cstheme="minorHAnsi"/>
-          <w:sz w:val="24"/>
-          <w:szCs w:val="24"/>
-        </w:rPr>
-      </w:pPr>
-      <w:r>
-        <w:rPr>
-          <w:rFonts w:cstheme="minorHAnsi"/>
-          <w:sz w:val="24"/>
-          <w:szCs w:val="24"/>
-        </w:rPr>
-        <w:t xml:space="preserve">    `Password` VARCHAR(20)  NOT NULL ,</w:t>
-      </w:r>
-    </w:p>
-    <w:p>
-      <w:pPr>
-        <w:spacing w:after="0" w:line="240" w:lineRule="auto"/>
-        <w:contextualSpacing/>
-        <w:rPr>
-          <w:rFonts w:cstheme="minorHAnsi"/>
-          <w:sz w:val="24"/>
-          <w:szCs w:val="24"/>
-        </w:rPr>
-      </w:pPr>
-      <w:r>
-        <w:rPr>
-          <w:rFonts w:cstheme="minorHAnsi"/>
-          <w:sz w:val="24"/>
-          <w:szCs w:val="24"/>
-        </w:rPr>
-        <w:t xml:space="preserve">    `</w:t>
-      </w:r>
-      <w:proofErr w:type="spellStart"/>
-      <w:r>
-        <w:rPr>
-          <w:rFonts w:cstheme="minorHAnsi"/>
-          <w:sz w:val="24"/>
-          <w:szCs w:val="24"/>
-        </w:rPr>
-        <w:t>UserTypeID</w:t>
-      </w:r>
-      <w:proofErr w:type="spellEnd"/>
-      <w:r>
-        <w:rPr>
-          <w:rFonts w:cstheme="minorHAnsi"/>
-          <w:sz w:val="24"/>
-          <w:szCs w:val="24"/>
-        </w:rPr>
-        <w:t>` INT  NOT NULL ,</w:t>
-      </w:r>
-    </w:p>
-    <w:p>
-      <w:pPr>
-        <w:spacing w:after="0" w:line="240" w:lineRule="auto"/>
-        <w:contextualSpacing/>
-        <w:rPr>
-          <w:rFonts w:cstheme="minorHAnsi"/>
-          <w:sz w:val="24"/>
-          <w:szCs w:val="24"/>
-        </w:rPr>
-      </w:pPr>
-      <w:r>
-        <w:rPr>
-          <w:rFonts w:cstheme="minorHAnsi"/>
-          <w:sz w:val="24"/>
-          <w:szCs w:val="24"/>
-        </w:rPr>
-        <w:t xml:space="preserve">    PRIMARY KEY (</w:t>
-      </w:r>
-    </w:p>
-    <w:p>
-      <w:pPr>
-        <w:spacing w:after="0" w:line="240" w:lineRule="auto"/>
-        <w:contextualSpacing/>
-        <w:rPr>
-          <w:rFonts w:cstheme="minorHAnsi"/>
-          <w:sz w:val="24"/>
-          <w:szCs w:val="24"/>
-        </w:rPr>
-      </w:pPr>
-      <w:r>
-        <w:rPr>
-          <w:rFonts w:cstheme="minorHAnsi"/>
-          <w:sz w:val="24"/>
-          <w:szCs w:val="24"/>
-        </w:rPr>
-        <w:t xml:space="preserve">        `ID`</w:t>
-      </w:r>
-    </w:p>
-    <w:p>
-      <w:pPr>
-        <w:spacing w:after="0" w:line="240" w:lineRule="auto"/>
-        <w:contextualSpacing/>
-        <w:rPr>
-          <w:rFonts w:cstheme="minorHAnsi"/>
-          <w:sz w:val="24"/>
-          <w:szCs w:val="24"/>
-        </w:rPr>
-      </w:pPr>
-      <w:r>
-        <w:rPr>
-          <w:rFonts w:cstheme="minorHAnsi"/>
-          <w:sz w:val="24"/>
-          <w:szCs w:val="24"/>
-        </w:rPr>
-        <w:t xml:space="preserve">    ),</w:t>
-      </w:r>
-    </w:p>
-    <w:p>
-      <w:pPr>
-        <w:spacing w:after="0" w:line="240" w:lineRule="auto"/>
-        <w:contextualSpacing/>
-        <w:rPr>
-          <w:rFonts w:cstheme="minorHAnsi"/>
-          <w:sz w:val="24"/>
-          <w:szCs w:val="24"/>
-        </w:rPr>
-      </w:pPr>
-      <w:r>
-        <w:rPr>
-          <w:rFonts w:cstheme="minorHAnsi"/>
-          <w:sz w:val="24"/>
-          <w:szCs w:val="24"/>
-        </w:rPr>
-        <w:t xml:space="preserve">    CONSTRAINT `</w:t>
-      </w:r>
-      <w:proofErr w:type="spellStart"/>
-      <w:r>
-        <w:rPr>
-          <w:rFonts w:cstheme="minorHAnsi"/>
-          <w:sz w:val="24"/>
-          <w:szCs w:val="24"/>
-        </w:rPr>
-        <w:t>uc_Users_Email</w:t>
-      </w:r>
-      <w:proofErr w:type="spellEnd"/>
-      <w:r>
-        <w:rPr>
-          <w:rFonts w:cstheme="minorHAnsi"/>
-          <w:sz w:val="24"/>
-          <w:szCs w:val="24"/>
-        </w:rPr>
-        <w:t>` UNIQUE (</w:t>
-      </w:r>
-    </w:p>
-    <w:p>
-      <w:pPr>
-        <w:spacing w:after="0" w:line="240" w:lineRule="auto"/>
-        <w:contextualSpacing/>
-        <w:rPr>
-          <w:rFonts w:cstheme="minorHAnsi"/>
-          <w:sz w:val="24"/>
-          <w:szCs w:val="24"/>
-        </w:rPr>
-      </w:pPr>
-      <w:r>
-        <w:rPr>
-          <w:rFonts w:cstheme="minorHAnsi"/>
-          <w:sz w:val="24"/>
-          <w:szCs w:val="24"/>
-        </w:rPr>
-        <w:t xml:space="preserve">        `Email`</w:t>
-      </w:r>
-    </w:p>
-    <w:p>
-      <w:pPr>
-        <w:spacing w:after="0" w:line="240" w:lineRule="auto"/>
-        <w:contextualSpacing/>
-        <w:rPr>
-          <w:rFonts w:cstheme="minorHAnsi"/>
-          <w:sz w:val="24"/>
-          <w:szCs w:val="24"/>
-        </w:rPr>
-      </w:pPr>
-      <w:r>
-        <w:rPr>
-          <w:rFonts w:cstheme="minorHAnsi"/>
-          <w:sz w:val="24"/>
-          <w:szCs w:val="24"/>
-        </w:rPr>
-        <w:t xml:space="preserve">    )</w:t>
-      </w:r>
-    </w:p>
-    <w:p>
-      <w:pPr>
-        <w:spacing w:after="0" w:line="240" w:lineRule="auto"/>
-        <w:contextualSpacing/>
-        <w:rPr>
-          <w:rFonts w:cstheme="minorHAnsi"/>
-          <w:sz w:val="24"/>
-          <w:szCs w:val="24"/>
-        </w:rPr>
-      </w:pPr>
-      <w:r>
-        <w:rPr>
-          <w:rFonts w:cstheme="minorHAnsi"/>
-          <w:sz w:val="24"/>
-          <w:szCs w:val="24"/>
-        </w:rPr>
-        <w:t>);</w:t>
-      </w:r>
-    </w:p>
-    <w:p>
-      <w:pPr>
-        <w:spacing w:after="0" w:line="240" w:lineRule="auto"/>
-        <w:contextualSpacing/>
-        <w:rPr>
-          <w:rFonts w:cstheme="minorHAnsi"/>
-          <w:sz w:val="24"/>
-          <w:szCs w:val="24"/>
-        </w:rPr>
-      </w:pPr>
-    </w:p>
-    <w:p>
-      <w:pPr>
-        <w:spacing w:after="0" w:line="240" w:lineRule="auto"/>
-        <w:contextualSpacing/>
-        <w:rPr>
-          <w:rFonts w:cstheme="minorHAnsi"/>
-          <w:sz w:val="24"/>
-          <w:szCs w:val="24"/>
-        </w:rPr>
-      </w:pPr>
-      <w:r>
-        <w:rPr>
-          <w:rFonts w:cstheme="minorHAnsi"/>
-          <w:sz w:val="24"/>
-          <w:szCs w:val="24"/>
-        </w:rPr>
-        <w:t>CREATE TABLE `</w:t>
-      </w:r>
-      <w:proofErr w:type="spellStart"/>
-      <w:r>
-        <w:rPr>
-          <w:rFonts w:cstheme="minorHAnsi"/>
-          <w:sz w:val="24"/>
-          <w:szCs w:val="24"/>
-        </w:rPr>
-        <w:t>UserTypes</w:t>
-      </w:r>
-      <w:proofErr w:type="spellEnd"/>
-      <w:r>
-        <w:rPr>
-          <w:rFonts w:cstheme="minorHAnsi"/>
-          <w:sz w:val="24"/>
-          <w:szCs w:val="24"/>
-        </w:rPr>
-        <w:t>` (</w:t>
-      </w:r>
-    </w:p>
-    <w:p>
-      <w:pPr>
-        <w:spacing w:after="0" w:line="240" w:lineRule="auto"/>
-        <w:contextualSpacing/>
-        <w:rPr>
-          <w:rFonts w:cstheme="minorHAnsi"/>
-          <w:sz w:val="24"/>
-          <w:szCs w:val="24"/>
-        </w:rPr>
-      </w:pPr>
-      <w:r>
-        <w:rPr>
-          <w:rFonts w:cstheme="minorHAnsi"/>
-          <w:sz w:val="24"/>
-          <w:szCs w:val="24"/>
-        </w:rPr>
-        <w:t xml:space="preserve">    -- </w:t>
-      </w:r>
-      <w:proofErr w:type="spellStart"/>
-      <w:r>
-        <w:rPr>
-          <w:rFonts w:cstheme="minorHAnsi"/>
-          <w:sz w:val="24"/>
-          <w:szCs w:val="24"/>
-        </w:rPr>
-        <w:t>Posible</w:t>
-      </w:r>
-      <w:proofErr w:type="spellEnd"/>
-      <w:r>
-        <w:rPr>
-          <w:rFonts w:cstheme="minorHAnsi"/>
-          <w:sz w:val="24"/>
-          <w:szCs w:val="24"/>
-        </w:rPr>
-        <w:t xml:space="preserve"> types are:</w:t>
-      </w:r>
-    </w:p>
-    <w:p>
-      <w:pPr>
-        <w:spacing w:after="0" w:line="240" w:lineRule="auto"/>
-        <w:contextualSpacing/>
-        <w:rPr>
-          <w:rFonts w:cstheme="minorHAnsi"/>
-          <w:sz w:val="24"/>
-          <w:szCs w:val="24"/>
-        </w:rPr>
-      </w:pPr>
-      <w:r>
-        <w:rPr>
-          <w:rFonts w:cstheme="minorHAnsi"/>
-          <w:sz w:val="24"/>
-          <w:szCs w:val="24"/>
-        </w:rPr>
-        <w:t xml:space="preserve">    -- </w:t>
-      </w:r>
-      <w:proofErr w:type="spellStart"/>
-      <w:r>
-        <w:rPr>
-          <w:rFonts w:cstheme="minorHAnsi"/>
-          <w:sz w:val="24"/>
-          <w:szCs w:val="24"/>
-        </w:rPr>
-        <w:t>App_User</w:t>
-      </w:r>
-      <w:proofErr w:type="spellEnd"/>
-    </w:p>
-    <w:p>
-      <w:pPr>
-        <w:spacing w:after="0" w:line="240" w:lineRule="auto"/>
-        <w:contextualSpacing/>
-        <w:rPr>
-          <w:rFonts w:cstheme="minorHAnsi"/>
-          <w:sz w:val="24"/>
-          <w:szCs w:val="24"/>
-        </w:rPr>
-      </w:pPr>
-      <w:r>
-        <w:rPr>
-          <w:rFonts w:cstheme="minorHAnsi"/>
-          <w:sz w:val="24"/>
-          <w:szCs w:val="24"/>
-        </w:rPr>
-        <w:t xml:space="preserve">    -- </w:t>
-      </w:r>
-      <w:proofErr w:type="spellStart"/>
-      <w:r>
-        <w:rPr>
-          <w:rFonts w:cstheme="minorHAnsi"/>
-          <w:sz w:val="24"/>
-          <w:szCs w:val="24"/>
-        </w:rPr>
-        <w:t>Admin_User</w:t>
-      </w:r>
-      <w:proofErr w:type="spellEnd"/>
-    </w:p>
-    <w:p>
-      <w:pPr>
-        <w:spacing w:after="0" w:line="240" w:lineRule="auto"/>
-        <w:contextualSpacing/>
-        <w:rPr>
-          <w:rFonts w:cstheme="minorHAnsi"/>
-          <w:sz w:val="24"/>
-          <w:szCs w:val="24"/>
-        </w:rPr>
-      </w:pPr>
-      <w:r>
-        <w:rPr>
-          <w:rFonts w:cstheme="minorHAnsi"/>
-          <w:sz w:val="24"/>
-          <w:szCs w:val="24"/>
-        </w:rPr>
-        <w:t xml:space="preserve">    `ID` INT  NOT NULL ,</w:t>
-      </w:r>
-    </w:p>
-    <w:p>
-      <w:pPr>
-        <w:spacing w:after="0" w:line="240" w:lineRule="auto"/>
-        <w:contextualSpacing/>
-        <w:rPr>
-          <w:rFonts w:cstheme="minorHAnsi"/>
-          <w:sz w:val="24"/>
-          <w:szCs w:val="24"/>
-        </w:rPr>
-      </w:pPr>
-      <w:r>
-        <w:rPr>
-          <w:rFonts w:cstheme="minorHAnsi"/>
-          <w:sz w:val="24"/>
-          <w:szCs w:val="24"/>
-        </w:rPr>
-        <w:t xml:space="preserve">    `Type` VARCHAR(20)  NOT NULL ,</w:t>
-      </w:r>
-    </w:p>
-    <w:p>
-      <w:pPr>
-        <w:spacing w:after="0" w:line="240" w:lineRule="auto"/>
-        <w:contextualSpacing/>
-        <w:rPr>
-          <w:rFonts w:cstheme="minorHAnsi"/>
-          <w:sz w:val="24"/>
-          <w:szCs w:val="24"/>
-        </w:rPr>
-      </w:pPr>
-      <w:r>
-        <w:rPr>
-          <w:rFonts w:cstheme="minorHAnsi"/>
-          <w:sz w:val="24"/>
-          <w:szCs w:val="24"/>
-        </w:rPr>
-        <w:t xml:space="preserve">    PRIMARY KEY (</w:t>
-      </w:r>
-    </w:p>
-    <w:p>
-      <w:pPr>
-        <w:spacing w:after="0" w:line="240" w:lineRule="auto"/>
-        <w:contextualSpacing/>
-        <w:rPr>
-          <w:rFonts w:cstheme="minorHAnsi"/>
-          <w:sz w:val="24"/>
-          <w:szCs w:val="24"/>
-        </w:rPr>
-      </w:pPr>
-      <w:r>
-        <w:rPr>
-          <w:rFonts w:cstheme="minorHAnsi"/>
-          <w:sz w:val="24"/>
-          <w:szCs w:val="24"/>
-        </w:rPr>
-        <w:t xml:space="preserve">        `ID`</w:t>
-      </w:r>
-    </w:p>
-    <w:p>
-      <w:pPr>
-        <w:spacing w:after="0" w:line="240" w:lineRule="auto"/>
-        <w:contextualSpacing/>
-        <w:rPr>
-          <w:rFonts w:cstheme="minorHAnsi"/>
-          <w:sz w:val="24"/>
-          <w:szCs w:val="24"/>
-        </w:rPr>
-      </w:pPr>
-      <w:r>
-        <w:rPr>
-          <w:rFonts w:cstheme="minorHAnsi"/>
-          <w:sz w:val="24"/>
-          <w:szCs w:val="24"/>
-        </w:rPr>
-        <w:t xml:space="preserve">    )</w:t>
-      </w:r>
-    </w:p>
-    <w:p>
-      <w:pPr>
-        <w:spacing w:after="0" w:line="240" w:lineRule="auto"/>
-        <w:contextualSpacing/>
-        <w:rPr>
-          <w:rFonts w:cstheme="minorHAnsi"/>
-          <w:sz w:val="24"/>
-          <w:szCs w:val="24"/>
-        </w:rPr>
-      </w:pPr>
-      <w:r>
-        <w:rPr>
-          <w:rFonts w:cstheme="minorHAnsi"/>
-          <w:sz w:val="24"/>
-          <w:szCs w:val="24"/>
-        </w:rPr>
-        <w:t>);</w:t>
-      </w:r>
-    </w:p>
-    <w:p>
-      <w:pPr>
-        <w:spacing w:after="0" w:line="240" w:lineRule="auto"/>
-        <w:contextualSpacing/>
-        <w:rPr>
-          <w:rFonts w:cstheme="minorHAnsi"/>
-          <w:sz w:val="24"/>
-          <w:szCs w:val="24"/>
-        </w:rPr>
-      </w:pPr>
-    </w:p>
-    <w:p>
-      <w:pPr>
-        <w:spacing w:after="0" w:line="240" w:lineRule="auto"/>
-        <w:contextualSpacing/>
-        <w:rPr>
-          <w:rFonts w:cstheme="minorHAnsi"/>
-          <w:sz w:val="24"/>
-          <w:szCs w:val="24"/>
-        </w:rPr>
-      </w:pPr>
-      <w:r>
-        <w:rPr>
-          <w:rFonts w:cstheme="minorHAnsi"/>
-          <w:sz w:val="24"/>
-          <w:szCs w:val="24"/>
-        </w:rPr>
-        <w:t>CREATE TABLE `</w:t>
-      </w:r>
-      <w:proofErr w:type="spellStart"/>
-      <w:r>
-        <w:rPr>
-          <w:rFonts w:cstheme="minorHAnsi"/>
-          <w:sz w:val="24"/>
-          <w:szCs w:val="24"/>
-        </w:rPr>
-        <w:t>SessionLog</w:t>
-      </w:r>
-      <w:proofErr w:type="spellEnd"/>
-      <w:r>
-        <w:rPr>
-          <w:rFonts w:cstheme="minorHAnsi"/>
-          <w:sz w:val="24"/>
-          <w:szCs w:val="24"/>
-        </w:rPr>
-        <w:t>` (</w:t>
-      </w:r>
-    </w:p>
-    <w:p>
-      <w:pPr>
-        <w:spacing w:after="0" w:line="240" w:lineRule="auto"/>
-        <w:contextualSpacing/>
-        <w:rPr>
-          <w:rFonts w:cstheme="minorHAnsi"/>
-          <w:sz w:val="24"/>
-          <w:szCs w:val="24"/>
-        </w:rPr>
-      </w:pPr>
-      <w:r>
-        <w:rPr>
-          <w:rFonts w:cstheme="minorHAnsi"/>
-          <w:sz w:val="24"/>
-          <w:szCs w:val="24"/>
-        </w:rPr>
-        <w:t xml:space="preserve">    `ID` INT  NOT NULL ,</w:t>
-      </w:r>
-    </w:p>
-    <w:p>
-      <w:pPr>
-        <w:spacing w:after="0" w:line="240" w:lineRule="auto"/>
-        <w:contextualSpacing/>
-        <w:rPr>
-          <w:rFonts w:cstheme="minorHAnsi"/>
-          <w:sz w:val="24"/>
-          <w:szCs w:val="24"/>
-        </w:rPr>
-      </w:pPr>
-      <w:r>
-        <w:rPr>
-          <w:rFonts w:cstheme="minorHAnsi"/>
-          <w:sz w:val="24"/>
-          <w:szCs w:val="24"/>
-        </w:rPr>
-        <w:t xml:space="preserve">    `</w:t>
-      </w:r>
-      <w:proofErr w:type="spellStart"/>
-      <w:r>
-        <w:rPr>
-          <w:rFonts w:cstheme="minorHAnsi"/>
-          <w:sz w:val="24"/>
-          <w:szCs w:val="24"/>
-        </w:rPr>
-        <w:t>UserID</w:t>
-      </w:r>
-      <w:proofErr w:type="spellEnd"/>
-      <w:r>
-        <w:rPr>
-          <w:rFonts w:cstheme="minorHAnsi"/>
-          <w:sz w:val="24"/>
-          <w:szCs w:val="24"/>
-        </w:rPr>
-        <w:t>` INT  NOT NULL ,</w:t>
-      </w:r>
-    </w:p>
-    <w:p>
-      <w:pPr>
-        <w:spacing w:after="0" w:line="240" w:lineRule="auto"/>
-        <w:contextualSpacing/>
-        <w:rPr>
-          <w:rFonts w:cstheme="minorHAnsi"/>
-          <w:sz w:val="24"/>
-          <w:szCs w:val="24"/>
-        </w:rPr>
-      </w:pPr>
-      <w:r>
-        <w:rPr>
-          <w:rFonts w:cstheme="minorHAnsi"/>
-          <w:sz w:val="24"/>
-          <w:szCs w:val="24"/>
-        </w:rPr>
-        <w:t xml:space="preserve">    `</w:t>
-      </w:r>
-      <w:proofErr w:type="spellStart"/>
-      <w:r>
-        <w:rPr>
-          <w:rFonts w:cstheme="minorHAnsi"/>
-          <w:sz w:val="24"/>
-          <w:szCs w:val="24"/>
-        </w:rPr>
-        <w:t>LogonTimeStamp</w:t>
-      </w:r>
-      <w:proofErr w:type="spellEnd"/>
-      <w:r>
-        <w:rPr>
-          <w:rFonts w:cstheme="minorHAnsi"/>
-          <w:sz w:val="24"/>
-          <w:szCs w:val="24"/>
-        </w:rPr>
-        <w:t xml:space="preserve">` </w:t>
-      </w:r>
-      <w:proofErr w:type="spellStart"/>
-      <w:r>
-        <w:rPr>
-          <w:rFonts w:cstheme="minorHAnsi"/>
-          <w:sz w:val="24"/>
-          <w:szCs w:val="24"/>
-        </w:rPr>
-        <w:t>DateTime</w:t>
-      </w:r>
-      <w:proofErr w:type="spellEnd"/>
-      <w:r>
-        <w:rPr>
-          <w:rFonts w:cstheme="minorHAnsi"/>
-          <w:sz w:val="24"/>
-          <w:szCs w:val="24"/>
-        </w:rPr>
-        <w:t xml:space="preserve">  NOT NULL ,</w:t>
-      </w:r>
-    </w:p>
-    <w:p>
-      <w:pPr>
-        <w:spacing w:after="0" w:line="240" w:lineRule="auto"/>
-        <w:contextualSpacing/>
-        <w:rPr>
-          <w:rFonts w:cstheme="minorHAnsi"/>
-          <w:sz w:val="24"/>
-          <w:szCs w:val="24"/>
-        </w:rPr>
-      </w:pPr>
-      <w:r>
-        <w:rPr>
-          <w:rFonts w:cstheme="minorHAnsi"/>
-          <w:sz w:val="24"/>
-          <w:szCs w:val="24"/>
-        </w:rPr>
-        <w:t xml:space="preserve">    `</w:t>
-      </w:r>
-      <w:proofErr w:type="spellStart"/>
-      <w:r>
-        <w:rPr>
-          <w:rFonts w:cstheme="minorHAnsi"/>
-          <w:sz w:val="24"/>
-          <w:szCs w:val="24"/>
-        </w:rPr>
-        <w:t>LogoffTimeStam</w:t>
-      </w:r>
-      <w:proofErr w:type="spellEnd"/>
-      <w:r>
-        <w:rPr>
-          <w:rFonts w:cstheme="minorHAnsi"/>
-          <w:sz w:val="24"/>
-          <w:szCs w:val="24"/>
-        </w:rPr>
-        <w:t xml:space="preserve">` </w:t>
-      </w:r>
-      <w:proofErr w:type="spellStart"/>
-      <w:r>
-        <w:rPr>
-          <w:rFonts w:cstheme="minorHAnsi"/>
-          <w:sz w:val="24"/>
-          <w:szCs w:val="24"/>
-        </w:rPr>
-        <w:t>DateTime</w:t>
-      </w:r>
-      <w:proofErr w:type="spellEnd"/>
-      <w:r>
-        <w:rPr>
-          <w:rFonts w:cstheme="minorHAnsi"/>
-          <w:sz w:val="24"/>
-          <w:szCs w:val="24"/>
-        </w:rPr>
-        <w:t xml:space="preserve">  NOT NULL ,</w:t>
-      </w:r>
-    </w:p>
-    <w:p>
-      <w:pPr>
-        <w:spacing w:after="0" w:line="240" w:lineRule="auto"/>
-        <w:contextualSpacing/>
-        <w:rPr>
-          <w:rFonts w:cstheme="minorHAnsi"/>
-          <w:sz w:val="24"/>
-          <w:szCs w:val="24"/>
-        </w:rPr>
-      </w:pPr>
-      <w:r>
-        <w:rPr>
-          <w:rFonts w:cstheme="minorHAnsi"/>
-          <w:sz w:val="24"/>
-          <w:szCs w:val="24"/>
-        </w:rPr>
-        <w:t xml:space="preserve">    `</w:t>
-      </w:r>
-      <w:proofErr w:type="spellStart"/>
-      <w:r>
-        <w:rPr>
-          <w:rFonts w:cstheme="minorHAnsi"/>
-          <w:sz w:val="24"/>
-          <w:szCs w:val="24"/>
-        </w:rPr>
-        <w:t>OperatingSystem</w:t>
-      </w:r>
-      <w:proofErr w:type="spellEnd"/>
-      <w:r>
-        <w:rPr>
-          <w:rFonts w:cstheme="minorHAnsi"/>
-          <w:sz w:val="24"/>
-          <w:szCs w:val="24"/>
-        </w:rPr>
-        <w:t>` VARCHAR(20)  NOT NULL ,</w:t>
-      </w:r>
-    </w:p>
-    <w:p>
-      <w:pPr>
-        <w:spacing w:after="0" w:line="240" w:lineRule="auto"/>
-        <w:contextualSpacing/>
-        <w:rPr>
-          <w:rFonts w:cstheme="minorHAnsi"/>
-          <w:sz w:val="24"/>
-          <w:szCs w:val="24"/>
-        </w:rPr>
-      </w:pPr>
-      <w:r>
-        <w:rPr>
-          <w:rFonts w:cstheme="minorHAnsi"/>
-          <w:sz w:val="24"/>
-          <w:szCs w:val="24"/>
-        </w:rPr>
-        <w:t xml:space="preserve">    `</w:t>
-      </w:r>
-      <w:proofErr w:type="spellStart"/>
-      <w:r>
-        <w:rPr>
-          <w:rFonts w:cstheme="minorHAnsi"/>
-          <w:sz w:val="24"/>
-          <w:szCs w:val="24"/>
-        </w:rPr>
-        <w:t>ClientSoftware</w:t>
-      </w:r>
-      <w:proofErr w:type="spellEnd"/>
-      <w:r>
-        <w:rPr>
-          <w:rFonts w:cstheme="minorHAnsi"/>
-          <w:sz w:val="24"/>
-          <w:szCs w:val="24"/>
-        </w:rPr>
-        <w:t>` VARCHAR(20)  NOT NULL ,</w:t>
-      </w:r>
-    </w:p>
-    <w:p>
-      <w:pPr>
-        <w:spacing w:after="0" w:line="240" w:lineRule="auto"/>
-        <w:contextualSpacing/>
-        <w:rPr>
-          <w:rFonts w:cstheme="minorHAnsi"/>
-          <w:sz w:val="24"/>
-          <w:szCs w:val="24"/>
-        </w:rPr>
-      </w:pPr>
-      <w:r>
-        <w:rPr>
-          <w:rFonts w:cstheme="minorHAnsi"/>
-          <w:sz w:val="24"/>
-          <w:szCs w:val="24"/>
-        </w:rPr>
-        <w:t xml:space="preserve">    `</w:t>
-      </w:r>
-      <w:proofErr w:type="spellStart"/>
-      <w:r>
-        <w:rPr>
-          <w:rFonts w:cstheme="minorHAnsi"/>
-          <w:sz w:val="24"/>
-          <w:szCs w:val="24"/>
-        </w:rPr>
-        <w:t>RemoteIpAddress</w:t>
-      </w:r>
-      <w:proofErr w:type="spellEnd"/>
-      <w:r>
-        <w:rPr>
-          <w:rFonts w:cstheme="minorHAnsi"/>
-          <w:sz w:val="24"/>
-          <w:szCs w:val="24"/>
-        </w:rPr>
-        <w:t>` VARCHAR(20)  NOT NULL ,</w:t>
-      </w:r>
-    </w:p>
-    <w:p>
-      <w:pPr>
-        <w:spacing w:after="0" w:line="240" w:lineRule="auto"/>
-        <w:contextualSpacing/>
-        <w:rPr>
-          <w:rFonts w:cstheme="minorHAnsi"/>
-          <w:sz w:val="24"/>
-          <w:szCs w:val="24"/>
-        </w:rPr>
-      </w:pPr>
-      <w:r>
-        <w:rPr>
-          <w:rFonts w:cstheme="minorHAnsi"/>
-          <w:sz w:val="24"/>
-          <w:szCs w:val="24"/>
-        </w:rPr>
-        <w:t xml:space="preserve">    PRIMARY KEY (</w:t>
-      </w:r>
-    </w:p>
-    <w:p>
-      <w:pPr>
-        <w:spacing w:after="0" w:line="240" w:lineRule="auto"/>
-        <w:contextualSpacing/>
-        <w:rPr>
-          <w:rFonts w:cstheme="minorHAnsi"/>
-          <w:sz w:val="24"/>
-          <w:szCs w:val="24"/>
-        </w:rPr>
-      </w:pPr>
-      <w:r>
-        <w:rPr>
-          <w:rFonts w:cstheme="minorHAnsi"/>
-          <w:sz w:val="24"/>
-          <w:szCs w:val="24"/>
-        </w:rPr>
-        <w:t xml:space="preserve">        `ID`</w:t>
-      </w:r>
-    </w:p>
-    <w:p>
-      <w:pPr>
-        <w:spacing w:after="0" w:line="240" w:lineRule="auto"/>
-        <w:contextualSpacing/>
-        <w:rPr>
-          <w:rFonts w:cstheme="minorHAnsi"/>
-          <w:sz w:val="24"/>
-          <w:szCs w:val="24"/>
-        </w:rPr>
-      </w:pPr>
-      <w:r>
-        <w:rPr>
-          <w:rFonts w:cstheme="minorHAnsi"/>
-          <w:sz w:val="24"/>
-          <w:szCs w:val="24"/>
-        </w:rPr>
-        <w:t xml:space="preserve">    )</w:t>
-      </w:r>
-    </w:p>
-    <w:p>
-      <w:pPr>
-        <w:spacing w:after="0" w:line="240" w:lineRule="auto"/>
-        <w:contextualSpacing/>
-        <w:rPr>
-          <w:rFonts w:cstheme="minorHAnsi"/>
-          <w:sz w:val="24"/>
-          <w:szCs w:val="24"/>
-        </w:rPr>
-      </w:pPr>
-      <w:r>
-        <w:rPr>
-          <w:rFonts w:cstheme="minorHAnsi"/>
-          <w:sz w:val="24"/>
-          <w:szCs w:val="24"/>
-        </w:rPr>
-        <w:t>);</w:t>
-      </w:r>
-    </w:p>
-    <w:p>
-      <w:pPr>
-        <w:spacing w:after="0" w:line="240" w:lineRule="auto"/>
-        <w:contextualSpacing/>
-        <w:rPr>
-          <w:rFonts w:cstheme="minorHAnsi"/>
-          <w:sz w:val="24"/>
-          <w:szCs w:val="24"/>
-        </w:rPr>
-      </w:pPr>
-    </w:p>
-    <w:p>
-      <w:pPr>
-        <w:spacing w:after="0" w:line="240" w:lineRule="auto"/>
-        <w:contextualSpacing/>
-        <w:rPr>
-          <w:rFonts w:cstheme="minorHAnsi"/>
-          <w:sz w:val="24"/>
-          <w:szCs w:val="24"/>
-        </w:rPr>
-      </w:pPr>
-      <w:r>
-        <w:rPr>
-          <w:rFonts w:cstheme="minorHAnsi"/>
-          <w:sz w:val="24"/>
-          <w:szCs w:val="24"/>
-        </w:rPr>
-        <w:lastRenderedPageBreak/>
-        <w:t>CREATE TABLE `</w:t>
-      </w:r>
-      <w:proofErr w:type="spellStart"/>
-      <w:r>
-        <w:rPr>
-          <w:rFonts w:cstheme="minorHAnsi"/>
-          <w:sz w:val="24"/>
-          <w:szCs w:val="24"/>
-        </w:rPr>
-        <w:t>PaymentStrategyplans</w:t>
-      </w:r>
-      <w:proofErr w:type="spellEnd"/>
-      <w:r>
-        <w:rPr>
-          <w:rFonts w:cstheme="minorHAnsi"/>
-          <w:sz w:val="24"/>
-          <w:szCs w:val="24"/>
-        </w:rPr>
-        <w:t>` (</w:t>
-      </w:r>
-    </w:p>
-    <w:p>
-      <w:pPr>
-        <w:spacing w:after="0" w:line="240" w:lineRule="auto"/>
-        <w:contextualSpacing/>
-        <w:rPr>
-          <w:rFonts w:cstheme="minorHAnsi"/>
-          <w:sz w:val="24"/>
-          <w:szCs w:val="24"/>
-        </w:rPr>
-      </w:pPr>
-      <w:r>
-        <w:rPr>
-          <w:rFonts w:cstheme="minorHAnsi"/>
-          <w:sz w:val="24"/>
-          <w:szCs w:val="24"/>
-        </w:rPr>
-        <w:t xml:space="preserve">    `ID` INT  NOT NULL ,</w:t>
-      </w:r>
-    </w:p>
-    <w:p>
-      <w:pPr>
-        <w:spacing w:after="0" w:line="240" w:lineRule="auto"/>
-        <w:contextualSpacing/>
-        <w:rPr>
-          <w:rFonts w:cstheme="minorHAnsi"/>
-          <w:sz w:val="24"/>
-          <w:szCs w:val="24"/>
-        </w:rPr>
-      </w:pPr>
-      <w:r>
-        <w:rPr>
-          <w:rFonts w:cstheme="minorHAnsi"/>
-          <w:sz w:val="24"/>
-          <w:szCs w:val="24"/>
-        </w:rPr>
-        <w:t xml:space="preserve">    `</w:t>
-      </w:r>
-      <w:proofErr w:type="spellStart"/>
-      <w:r>
-        <w:rPr>
-          <w:rFonts w:cstheme="minorHAnsi"/>
-          <w:sz w:val="24"/>
-          <w:szCs w:val="24"/>
-        </w:rPr>
-        <w:t>UserID</w:t>
-      </w:r>
-      <w:proofErr w:type="spellEnd"/>
-      <w:r>
-        <w:rPr>
-          <w:rFonts w:cstheme="minorHAnsi"/>
-          <w:sz w:val="24"/>
-          <w:szCs w:val="24"/>
-        </w:rPr>
-        <w:t>` INT  NOT NULL ,</w:t>
-      </w:r>
-    </w:p>
-    <w:p>
-      <w:pPr>
-        <w:spacing w:after="0" w:line="240" w:lineRule="auto"/>
-        <w:contextualSpacing/>
-        <w:rPr>
-          <w:rFonts w:cstheme="minorHAnsi"/>
-          <w:sz w:val="24"/>
-          <w:szCs w:val="24"/>
-        </w:rPr>
-      </w:pPr>
-      <w:r>
-        <w:rPr>
-          <w:rFonts w:cstheme="minorHAnsi"/>
-          <w:sz w:val="24"/>
-          <w:szCs w:val="24"/>
-        </w:rPr>
-        <w:t xml:space="preserve">    `</w:t>
-      </w:r>
-      <w:proofErr w:type="spellStart"/>
-      <w:r>
-        <w:rPr>
-          <w:rFonts w:cstheme="minorHAnsi"/>
-          <w:sz w:val="24"/>
-          <w:szCs w:val="24"/>
-        </w:rPr>
-        <w:t>StrategysTypeID</w:t>
-      </w:r>
-      <w:proofErr w:type="spellEnd"/>
-      <w:r>
-        <w:rPr>
-          <w:rFonts w:cstheme="minorHAnsi"/>
-          <w:sz w:val="24"/>
-          <w:szCs w:val="24"/>
-        </w:rPr>
-        <w:t>` INT  NOT NULL ,</w:t>
-      </w:r>
-    </w:p>
-    <w:p>
-      <w:pPr>
-        <w:spacing w:after="0" w:line="240" w:lineRule="auto"/>
-        <w:contextualSpacing/>
-        <w:rPr>
-          <w:rFonts w:cstheme="minorHAnsi"/>
-          <w:sz w:val="24"/>
-          <w:szCs w:val="24"/>
-        </w:rPr>
-      </w:pPr>
-      <w:r>
-        <w:rPr>
-          <w:rFonts w:cstheme="minorHAnsi"/>
-          <w:sz w:val="24"/>
-          <w:szCs w:val="24"/>
-        </w:rPr>
-        <w:t xml:space="preserve">    `</w:t>
-      </w:r>
-      <w:proofErr w:type="spellStart"/>
-      <w:r>
-        <w:rPr>
-          <w:rFonts w:cstheme="minorHAnsi"/>
-          <w:sz w:val="24"/>
-          <w:szCs w:val="24"/>
-        </w:rPr>
-        <w:t>GlobalMonthlyPayment</w:t>
-      </w:r>
-      <w:proofErr w:type="spellEnd"/>
-      <w:r>
-        <w:rPr>
-          <w:rFonts w:cstheme="minorHAnsi"/>
-          <w:sz w:val="24"/>
-          <w:szCs w:val="24"/>
-        </w:rPr>
-        <w:t>` NUMBER(10,3)  NOT NULL ,</w:t>
-      </w:r>
-    </w:p>
-    <w:p>
-      <w:pPr>
-        <w:spacing w:after="0" w:line="240" w:lineRule="auto"/>
-        <w:contextualSpacing/>
-        <w:rPr>
-          <w:rFonts w:cstheme="minorHAnsi"/>
-          <w:sz w:val="24"/>
-          <w:szCs w:val="24"/>
-        </w:rPr>
-      </w:pPr>
-      <w:r>
-        <w:rPr>
-          <w:rFonts w:cstheme="minorHAnsi"/>
-          <w:sz w:val="24"/>
-          <w:szCs w:val="24"/>
-        </w:rPr>
-        <w:t xml:space="preserve">    PRIMARY KEY (</w:t>
-      </w:r>
-    </w:p>
-    <w:p>
-      <w:pPr>
-        <w:spacing w:after="0" w:line="240" w:lineRule="auto"/>
-        <w:contextualSpacing/>
-        <w:rPr>
-          <w:rFonts w:cstheme="minorHAnsi"/>
-          <w:sz w:val="24"/>
-          <w:szCs w:val="24"/>
-        </w:rPr>
-      </w:pPr>
-      <w:r>
-        <w:rPr>
-          <w:rFonts w:cstheme="minorHAnsi"/>
-          <w:sz w:val="24"/>
-          <w:szCs w:val="24"/>
-        </w:rPr>
-        <w:t xml:space="preserve">        `ID`</w:t>
-      </w:r>
-    </w:p>
-    <w:p>
-      <w:pPr>
-        <w:spacing w:after="0" w:line="240" w:lineRule="auto"/>
-        <w:contextualSpacing/>
-        <w:rPr>
-          <w:rFonts w:cstheme="minorHAnsi"/>
-          <w:sz w:val="24"/>
-          <w:szCs w:val="24"/>
-        </w:rPr>
-      </w:pPr>
-      <w:r>
-        <w:rPr>
-          <w:rFonts w:cstheme="minorHAnsi"/>
-          <w:sz w:val="24"/>
-          <w:szCs w:val="24"/>
-        </w:rPr>
-        <w:t xml:space="preserve">    )</w:t>
-      </w:r>
-    </w:p>
-    <w:p>
-      <w:pPr>
-        <w:spacing w:after="0" w:line="240" w:lineRule="auto"/>
-        <w:contextualSpacing/>
-        <w:rPr>
-          <w:rFonts w:cstheme="minorHAnsi"/>
-          <w:sz w:val="24"/>
-          <w:szCs w:val="24"/>
-        </w:rPr>
-      </w:pPr>
-      <w:r>
-        <w:rPr>
-          <w:rFonts w:cstheme="minorHAnsi"/>
-          <w:sz w:val="24"/>
-          <w:szCs w:val="24"/>
-        </w:rPr>
-        <w:t>);</w:t>
-      </w:r>
-    </w:p>
-    <w:p>
-      <w:pPr>
-        <w:spacing w:after="0" w:line="240" w:lineRule="auto"/>
-        <w:contextualSpacing/>
-        <w:rPr>
-          <w:rFonts w:cstheme="minorHAnsi"/>
-          <w:sz w:val="24"/>
-          <w:szCs w:val="24"/>
-        </w:rPr>
-      </w:pPr>
-    </w:p>
-    <w:p>
-      <w:pPr>
-        <w:spacing w:after="0" w:line="240" w:lineRule="auto"/>
-        <w:contextualSpacing/>
-        <w:rPr>
-          <w:rFonts w:cstheme="minorHAnsi"/>
-          <w:sz w:val="24"/>
-          <w:szCs w:val="24"/>
-        </w:rPr>
-      </w:pPr>
-      <w:r>
-        <w:rPr>
-          <w:rFonts w:cstheme="minorHAnsi"/>
-          <w:sz w:val="24"/>
-          <w:szCs w:val="24"/>
-        </w:rPr>
-        <w:t>CREATE TABLE `Loans` (</w:t>
-      </w:r>
-    </w:p>
-    <w:p>
-      <w:pPr>
-        <w:spacing w:after="0" w:line="240" w:lineRule="auto"/>
-        <w:contextualSpacing/>
-        <w:rPr>
-          <w:rFonts w:cstheme="minorHAnsi"/>
-          <w:sz w:val="24"/>
-          <w:szCs w:val="24"/>
-        </w:rPr>
-      </w:pPr>
-      <w:r>
-        <w:rPr>
-          <w:rFonts w:cstheme="minorHAnsi"/>
-          <w:sz w:val="24"/>
-          <w:szCs w:val="24"/>
-        </w:rPr>
-        <w:t xml:space="preserve">    `ID` INT  NOT NULL ,</w:t>
-      </w:r>
-    </w:p>
-    <w:p>
-      <w:pPr>
-        <w:spacing w:after="0" w:line="240" w:lineRule="auto"/>
-        <w:contextualSpacing/>
-        <w:rPr>
-          <w:rFonts w:cstheme="minorHAnsi"/>
-          <w:sz w:val="24"/>
-          <w:szCs w:val="24"/>
-        </w:rPr>
-      </w:pPr>
-      <w:r>
-        <w:rPr>
-          <w:rFonts w:cstheme="minorHAnsi"/>
-          <w:sz w:val="24"/>
-          <w:szCs w:val="24"/>
-        </w:rPr>
-        <w:t xml:space="preserve">    `</w:t>
-      </w:r>
-      <w:proofErr w:type="spellStart"/>
-      <w:r>
-        <w:rPr>
-          <w:rFonts w:cstheme="minorHAnsi"/>
-          <w:sz w:val="24"/>
-          <w:szCs w:val="24"/>
-        </w:rPr>
-        <w:t>LoanNickName</w:t>
-      </w:r>
-      <w:proofErr w:type="spellEnd"/>
-      <w:r>
-        <w:rPr>
-          <w:rFonts w:cstheme="minorHAnsi"/>
-          <w:sz w:val="24"/>
-          <w:szCs w:val="24"/>
-        </w:rPr>
-        <w:t>` VARCHAR(20)  NOT NULL ,</w:t>
-      </w:r>
-    </w:p>
-    <w:p>
-      <w:pPr>
-        <w:spacing w:after="0" w:line="240" w:lineRule="auto"/>
-        <w:contextualSpacing/>
-        <w:rPr>
-          <w:rFonts w:cstheme="minorHAnsi"/>
-          <w:sz w:val="24"/>
-          <w:szCs w:val="24"/>
-        </w:rPr>
-      </w:pPr>
-      <w:r>
-        <w:rPr>
-          <w:rFonts w:cstheme="minorHAnsi"/>
-          <w:sz w:val="24"/>
-          <w:szCs w:val="24"/>
-        </w:rPr>
-        <w:t xml:space="preserve">    `</w:t>
-      </w:r>
-      <w:proofErr w:type="spellStart"/>
-      <w:r>
-        <w:rPr>
-          <w:rFonts w:cstheme="minorHAnsi"/>
-          <w:sz w:val="24"/>
-          <w:szCs w:val="24"/>
-        </w:rPr>
-        <w:t>PaymentStrategy</w:t>
-      </w:r>
-      <w:proofErr w:type="spellEnd"/>
-      <w:r>
-        <w:rPr>
-          <w:rFonts w:cstheme="minorHAnsi"/>
-          <w:sz w:val="24"/>
-          <w:szCs w:val="24"/>
-        </w:rPr>
-        <w:t>` INT  NOT NULL ,</w:t>
-      </w:r>
-    </w:p>
-    <w:p>
-      <w:pPr>
-        <w:spacing w:after="0" w:line="240" w:lineRule="auto"/>
-        <w:contextualSpacing/>
-        <w:rPr>
-          <w:rFonts w:cstheme="minorHAnsi"/>
-          <w:sz w:val="24"/>
-          <w:szCs w:val="24"/>
-        </w:rPr>
-      </w:pPr>
-      <w:r>
-        <w:rPr>
-          <w:rFonts w:cstheme="minorHAnsi"/>
-          <w:sz w:val="24"/>
-          <w:szCs w:val="24"/>
-        </w:rPr>
-        <w:t xml:space="preserve">    `Principal` NUMBER(10,3)  NOT NULL ,</w:t>
-      </w:r>
-    </w:p>
-    <w:p>
-      <w:pPr>
-        <w:spacing w:after="0" w:line="240" w:lineRule="auto"/>
-        <w:contextualSpacing/>
-        <w:rPr>
-          <w:rFonts w:cstheme="minorHAnsi"/>
-          <w:sz w:val="24"/>
-          <w:szCs w:val="24"/>
-        </w:rPr>
-      </w:pPr>
-      <w:r>
-        <w:rPr>
-          <w:rFonts w:cstheme="minorHAnsi"/>
-          <w:sz w:val="24"/>
-          <w:szCs w:val="24"/>
-        </w:rPr>
-        <w:t xml:space="preserve">    `</w:t>
-      </w:r>
-      <w:proofErr w:type="spellStart"/>
-      <w:r>
-        <w:rPr>
-          <w:rFonts w:cstheme="minorHAnsi"/>
-          <w:sz w:val="24"/>
-          <w:szCs w:val="24"/>
-        </w:rPr>
-        <w:t>InterestRate</w:t>
-      </w:r>
-      <w:proofErr w:type="spellEnd"/>
-      <w:r>
-        <w:rPr>
-          <w:rFonts w:cstheme="minorHAnsi"/>
-          <w:sz w:val="24"/>
-          <w:szCs w:val="24"/>
-        </w:rPr>
-        <w:t>` NUMBER(3,5)  NOT NULL ,</w:t>
-      </w:r>
-    </w:p>
-    <w:p>
-      <w:pPr>
-        <w:spacing w:after="0" w:line="240" w:lineRule="auto"/>
-        <w:contextualSpacing/>
-        <w:rPr>
-          <w:rFonts w:cstheme="minorHAnsi"/>
-          <w:sz w:val="24"/>
-          <w:szCs w:val="24"/>
-        </w:rPr>
-      </w:pPr>
-      <w:r>
-        <w:rPr>
-          <w:rFonts w:cstheme="minorHAnsi"/>
-          <w:sz w:val="24"/>
-          <w:szCs w:val="24"/>
-        </w:rPr>
-        <w:t xml:space="preserve">    `Fees` NUMBER(10,3)  NOT NULL ,</w:t>
-      </w:r>
-    </w:p>
-    <w:p>
-      <w:pPr>
-        <w:spacing w:after="0" w:line="240" w:lineRule="auto"/>
-        <w:contextualSpacing/>
-        <w:rPr>
-          <w:rFonts w:cstheme="minorHAnsi"/>
-          <w:sz w:val="24"/>
-          <w:szCs w:val="24"/>
-        </w:rPr>
-      </w:pPr>
-      <w:r>
-        <w:rPr>
-          <w:rFonts w:cstheme="minorHAnsi"/>
-          <w:sz w:val="24"/>
-          <w:szCs w:val="24"/>
-        </w:rPr>
-        <w:t xml:space="preserve">    `</w:t>
-      </w:r>
-      <w:proofErr w:type="spellStart"/>
-      <w:r>
-        <w:rPr>
-          <w:rFonts w:cstheme="minorHAnsi"/>
-          <w:sz w:val="24"/>
-          <w:szCs w:val="24"/>
-        </w:rPr>
-        <w:t>MonthlyPayment</w:t>
-      </w:r>
-      <w:proofErr w:type="spellEnd"/>
-      <w:r>
-        <w:rPr>
-          <w:rFonts w:cstheme="minorHAnsi"/>
-          <w:sz w:val="24"/>
-          <w:szCs w:val="24"/>
-        </w:rPr>
-        <w:t>` NUMBER(3,5  NOT NULL ,</w:t>
-      </w:r>
-    </w:p>
-    <w:p>
-      <w:pPr>
-        <w:spacing w:after="0" w:line="240" w:lineRule="auto"/>
-        <w:contextualSpacing/>
-        <w:rPr>
-          <w:rFonts w:cstheme="minorHAnsi"/>
-          <w:sz w:val="24"/>
-          <w:szCs w:val="24"/>
-        </w:rPr>
-      </w:pPr>
-      <w:r>
-        <w:rPr>
-          <w:rFonts w:cstheme="minorHAnsi"/>
-          <w:sz w:val="24"/>
-          <w:szCs w:val="24"/>
-        </w:rPr>
-        <w:t xml:space="preserve">    `</w:t>
-      </w:r>
-      <w:proofErr w:type="spellStart"/>
-      <w:r>
-        <w:rPr>
-          <w:rFonts w:cstheme="minorHAnsi"/>
-          <w:sz w:val="24"/>
-          <w:szCs w:val="24"/>
-        </w:rPr>
-        <w:t>RemainingTerm</w:t>
-      </w:r>
-      <w:proofErr w:type="spellEnd"/>
-      <w:r>
-        <w:rPr>
-          <w:rFonts w:cstheme="minorHAnsi"/>
-          <w:sz w:val="24"/>
-          <w:szCs w:val="24"/>
-        </w:rPr>
-        <w:t>` INT  NOT NULL ,</w:t>
-      </w:r>
-    </w:p>
-    <w:p>
-      <w:pPr>
-        <w:spacing w:after="0" w:line="240" w:lineRule="auto"/>
-        <w:contextualSpacing/>
-        <w:rPr>
-          <w:rFonts w:cstheme="minorHAnsi"/>
-          <w:sz w:val="24"/>
-          <w:szCs w:val="24"/>
-        </w:rPr>
-      </w:pPr>
-      <w:r>
-        <w:rPr>
-          <w:rFonts w:cstheme="minorHAnsi"/>
-          <w:sz w:val="24"/>
-          <w:szCs w:val="24"/>
-        </w:rPr>
-        <w:t xml:space="preserve">    `</w:t>
-      </w:r>
-      <w:proofErr w:type="spellStart"/>
-      <w:r>
-        <w:rPr>
-          <w:rFonts w:cstheme="minorHAnsi"/>
-          <w:sz w:val="24"/>
-          <w:szCs w:val="24"/>
-        </w:rPr>
-        <w:t>Curency</w:t>
-      </w:r>
-      <w:proofErr w:type="spellEnd"/>
-      <w:r>
-        <w:rPr>
-          <w:rFonts w:cstheme="minorHAnsi"/>
-          <w:sz w:val="24"/>
-          <w:szCs w:val="24"/>
-        </w:rPr>
-        <w:t>` INT  NOT NULL ,</w:t>
-      </w:r>
-    </w:p>
-    <w:p>
-      <w:pPr>
-        <w:spacing w:after="0" w:line="240" w:lineRule="auto"/>
-        <w:contextualSpacing/>
-        <w:rPr>
-          <w:rFonts w:cstheme="minorHAnsi"/>
-          <w:sz w:val="24"/>
-          <w:szCs w:val="24"/>
-        </w:rPr>
-      </w:pPr>
-      <w:r>
-        <w:rPr>
-          <w:rFonts w:cstheme="minorHAnsi"/>
-          <w:sz w:val="24"/>
-          <w:szCs w:val="24"/>
-        </w:rPr>
-        <w:t xml:space="preserve">    PRIMARY KEY (</w:t>
-      </w:r>
-    </w:p>
-    <w:p>
-      <w:pPr>
-        <w:spacing w:after="0" w:line="240" w:lineRule="auto"/>
-        <w:contextualSpacing/>
-        <w:rPr>
-          <w:rFonts w:cstheme="minorHAnsi"/>
-          <w:sz w:val="24"/>
-          <w:szCs w:val="24"/>
-        </w:rPr>
-      </w:pPr>
-      <w:r>
-        <w:rPr>
-          <w:rFonts w:cstheme="minorHAnsi"/>
-          <w:sz w:val="24"/>
-          <w:szCs w:val="24"/>
-        </w:rPr>
-        <w:t xml:space="preserve">        `ID`</w:t>
-      </w:r>
-    </w:p>
-    <w:p>
-      <w:pPr>
-        <w:spacing w:after="0" w:line="240" w:lineRule="auto"/>
-        <w:contextualSpacing/>
-        <w:rPr>
-          <w:rFonts w:cstheme="minorHAnsi"/>
-          <w:sz w:val="24"/>
-          <w:szCs w:val="24"/>
-        </w:rPr>
-      </w:pPr>
-      <w:r>
-        <w:rPr>
-          <w:rFonts w:cstheme="minorHAnsi"/>
-          <w:sz w:val="24"/>
-          <w:szCs w:val="24"/>
-        </w:rPr>
-        <w:t xml:space="preserve">    ),</w:t>
-      </w:r>
-    </w:p>
-    <w:p>
-      <w:pPr>
-        <w:spacing w:after="0" w:line="240" w:lineRule="auto"/>
-        <w:contextualSpacing/>
-        <w:rPr>
-          <w:rFonts w:cstheme="minorHAnsi"/>
-          <w:sz w:val="24"/>
-          <w:szCs w:val="24"/>
-        </w:rPr>
-      </w:pPr>
-      <w:r>
-        <w:rPr>
-          <w:rFonts w:cstheme="minorHAnsi"/>
-          <w:sz w:val="24"/>
-          <w:szCs w:val="24"/>
-        </w:rPr>
-        <w:t xml:space="preserve">    CONSTRAINT `</w:t>
-      </w:r>
-      <w:proofErr w:type="spellStart"/>
-      <w:r>
-        <w:rPr>
-          <w:rFonts w:cstheme="minorHAnsi"/>
-          <w:sz w:val="24"/>
-          <w:szCs w:val="24"/>
-        </w:rPr>
-        <w:t>uc_Loans_LoanNickName</w:t>
-      </w:r>
-      <w:proofErr w:type="spellEnd"/>
-      <w:r>
-        <w:rPr>
-          <w:rFonts w:cstheme="minorHAnsi"/>
-          <w:sz w:val="24"/>
-          <w:szCs w:val="24"/>
-        </w:rPr>
-        <w:t>` UNIQUE (</w:t>
-      </w:r>
-    </w:p>
-    <w:p>
-      <w:pPr>
-        <w:spacing w:after="0" w:line="240" w:lineRule="auto"/>
-        <w:contextualSpacing/>
-        <w:rPr>
-          <w:rFonts w:cstheme="minorHAnsi"/>
-          <w:sz w:val="24"/>
-          <w:szCs w:val="24"/>
-        </w:rPr>
-      </w:pPr>
-      <w:r>
-        <w:rPr>
-          <w:rFonts w:cstheme="minorHAnsi"/>
-          <w:sz w:val="24"/>
-          <w:szCs w:val="24"/>
-        </w:rPr>
-        <w:t xml:space="preserve">        `</w:t>
-      </w:r>
-      <w:proofErr w:type="spellStart"/>
-      <w:r>
-        <w:rPr>
-          <w:rFonts w:cstheme="minorHAnsi"/>
-          <w:sz w:val="24"/>
-          <w:szCs w:val="24"/>
-        </w:rPr>
-        <w:t>LoanNickName</w:t>
-      </w:r>
-      <w:proofErr w:type="spellEnd"/>
-      <w:r>
-        <w:rPr>
-          <w:rFonts w:cstheme="minorHAnsi"/>
-          <w:sz w:val="24"/>
-          <w:szCs w:val="24"/>
-        </w:rPr>
-        <w:t>`</w:t>
-      </w:r>
-    </w:p>
-    <w:p>
-      <w:pPr>
-        <w:spacing w:after="0" w:line="240" w:lineRule="auto"/>
-        <w:contextualSpacing/>
-        <w:rPr>
-          <w:rFonts w:cstheme="minorHAnsi"/>
-          <w:sz w:val="24"/>
-          <w:szCs w:val="24"/>
-        </w:rPr>
-      </w:pPr>
-      <w:r>
-        <w:rPr>
-          <w:rFonts w:cstheme="minorHAnsi"/>
-          <w:sz w:val="24"/>
-          <w:szCs w:val="24"/>
-        </w:rPr>
-        <w:t xml:space="preserve">    )</w:t>
-      </w:r>
-    </w:p>
-    <w:p>
-      <w:pPr>
-        <w:spacing w:after="0" w:line="240" w:lineRule="auto"/>
-        <w:contextualSpacing/>
-        <w:rPr>
-          <w:rFonts w:cstheme="minorHAnsi"/>
-          <w:sz w:val="24"/>
-          <w:szCs w:val="24"/>
-        </w:rPr>
-      </w:pPr>
-      <w:r>
-        <w:rPr>
-          <w:rFonts w:cstheme="minorHAnsi"/>
-          <w:sz w:val="24"/>
-          <w:szCs w:val="24"/>
-        </w:rPr>
-        <w:t>);</w:t>
-      </w:r>
-    </w:p>
-    <w:p>
-      <w:pPr>
-        <w:spacing w:after="0" w:line="240" w:lineRule="auto"/>
-        <w:contextualSpacing/>
-        <w:rPr>
-          <w:rFonts w:cstheme="minorHAnsi"/>
-          <w:sz w:val="24"/>
-          <w:szCs w:val="24"/>
-        </w:rPr>
-      </w:pPr>
-    </w:p>
-    <w:p>
-      <w:pPr>
-        <w:spacing w:after="0" w:line="240" w:lineRule="auto"/>
-        <w:contextualSpacing/>
-        <w:rPr>
-          <w:rFonts w:cstheme="minorHAnsi"/>
-          <w:sz w:val="24"/>
-          <w:szCs w:val="24"/>
-        </w:rPr>
-      </w:pPr>
-      <w:r>
-        <w:rPr>
-          <w:rFonts w:cstheme="minorHAnsi"/>
-          <w:sz w:val="24"/>
-          <w:szCs w:val="24"/>
-        </w:rPr>
-        <w:t>CREATE TABLE `</w:t>
-      </w:r>
-      <w:proofErr w:type="spellStart"/>
-      <w:r>
-        <w:rPr>
-          <w:rFonts w:cstheme="minorHAnsi"/>
-          <w:sz w:val="24"/>
-          <w:szCs w:val="24"/>
-        </w:rPr>
-        <w:t>Curencys</w:t>
-      </w:r>
-      <w:proofErr w:type="spellEnd"/>
-      <w:r>
-        <w:rPr>
-          <w:rFonts w:cstheme="minorHAnsi"/>
-          <w:sz w:val="24"/>
-          <w:szCs w:val="24"/>
-        </w:rPr>
-        <w:t>` (</w:t>
-      </w:r>
-    </w:p>
-    <w:p>
-      <w:pPr>
-        <w:spacing w:after="0" w:line="240" w:lineRule="auto"/>
-        <w:contextualSpacing/>
-        <w:rPr>
-          <w:rFonts w:cstheme="minorHAnsi"/>
-          <w:sz w:val="24"/>
-          <w:szCs w:val="24"/>
-        </w:rPr>
-      </w:pPr>
-      <w:r>
-        <w:rPr>
-          <w:rFonts w:cstheme="minorHAnsi"/>
-          <w:sz w:val="24"/>
-          <w:szCs w:val="24"/>
-        </w:rPr>
-        <w:t xml:space="preserve">    `ID` INT  NOT NULL ,</w:t>
-      </w:r>
-    </w:p>
-    <w:p>
-      <w:pPr>
-        <w:spacing w:after="0" w:line="240" w:lineRule="auto"/>
-        <w:contextualSpacing/>
-        <w:rPr>
-          <w:rFonts w:cstheme="minorHAnsi"/>
-          <w:sz w:val="24"/>
-          <w:szCs w:val="24"/>
-        </w:rPr>
-      </w:pPr>
-      <w:r>
-        <w:rPr>
-          <w:rFonts w:cstheme="minorHAnsi"/>
-          <w:sz w:val="24"/>
-          <w:szCs w:val="24"/>
-        </w:rPr>
-        <w:t xml:space="preserve">    `</w:t>
-      </w:r>
-      <w:proofErr w:type="spellStart"/>
-      <w:r>
-        <w:rPr>
-          <w:rFonts w:cstheme="minorHAnsi"/>
-          <w:sz w:val="24"/>
-          <w:szCs w:val="24"/>
-        </w:rPr>
-        <w:t>FormalName</w:t>
-      </w:r>
-      <w:proofErr w:type="spellEnd"/>
-      <w:r>
-        <w:rPr>
-          <w:rFonts w:cstheme="minorHAnsi"/>
-          <w:sz w:val="24"/>
-          <w:szCs w:val="24"/>
-        </w:rPr>
-        <w:t>` VARCHAR(20)  NOT NULL ,</w:t>
-      </w:r>
-    </w:p>
-    <w:p>
-      <w:pPr>
-        <w:spacing w:after="0" w:line="240" w:lineRule="auto"/>
-        <w:contextualSpacing/>
-        <w:rPr>
-          <w:rFonts w:cstheme="minorHAnsi"/>
-          <w:sz w:val="24"/>
-          <w:szCs w:val="24"/>
-        </w:rPr>
-      </w:pPr>
-      <w:r>
-        <w:rPr>
-          <w:rFonts w:cstheme="minorHAnsi"/>
-          <w:sz w:val="24"/>
-          <w:szCs w:val="24"/>
-        </w:rPr>
-        <w:t xml:space="preserve">    `</w:t>
-      </w:r>
-      <w:proofErr w:type="spellStart"/>
-      <w:r>
-        <w:rPr>
-          <w:rFonts w:cstheme="minorHAnsi"/>
-          <w:sz w:val="24"/>
-          <w:szCs w:val="24"/>
-        </w:rPr>
-        <w:t>ShortName</w:t>
-      </w:r>
-      <w:proofErr w:type="spellEnd"/>
-      <w:r>
-        <w:rPr>
-          <w:rFonts w:cstheme="minorHAnsi"/>
-          <w:sz w:val="24"/>
-          <w:szCs w:val="24"/>
-        </w:rPr>
-        <w:t>` VARCHAR(10)  NOT NULL ,</w:t>
-      </w:r>
-    </w:p>
-    <w:p>
-      <w:pPr>
-        <w:spacing w:after="0" w:line="240" w:lineRule="auto"/>
-        <w:contextualSpacing/>
-        <w:rPr>
-          <w:rFonts w:cstheme="minorHAnsi"/>
-          <w:sz w:val="24"/>
-          <w:szCs w:val="24"/>
-        </w:rPr>
-      </w:pPr>
-      <w:r>
-        <w:rPr>
-          <w:rFonts w:cstheme="minorHAnsi"/>
-          <w:sz w:val="24"/>
-          <w:szCs w:val="24"/>
-        </w:rPr>
-        <w:t xml:space="preserve">    `</w:t>
-      </w:r>
-      <w:proofErr w:type="spellStart"/>
-      <w:r>
-        <w:rPr>
-          <w:rFonts w:cstheme="minorHAnsi"/>
-          <w:sz w:val="24"/>
-          <w:szCs w:val="24"/>
-        </w:rPr>
-        <w:t>Sybal</w:t>
-      </w:r>
-      <w:proofErr w:type="spellEnd"/>
-      <w:r>
-        <w:rPr>
-          <w:rFonts w:cstheme="minorHAnsi"/>
-          <w:sz w:val="24"/>
-          <w:szCs w:val="24"/>
-        </w:rPr>
-        <w:t>` VARCHAR(5)  NOT NULL ,</w:t>
-      </w:r>
-    </w:p>
-    <w:p>
-      <w:pPr>
-        <w:spacing w:after="0" w:line="240" w:lineRule="auto"/>
-        <w:contextualSpacing/>
-        <w:rPr>
-          <w:rFonts w:cstheme="minorHAnsi"/>
-          <w:sz w:val="24"/>
-          <w:szCs w:val="24"/>
-        </w:rPr>
-      </w:pPr>
-      <w:r>
-        <w:rPr>
-          <w:rFonts w:cstheme="minorHAnsi"/>
-          <w:sz w:val="24"/>
-          <w:szCs w:val="24"/>
-        </w:rPr>
-        <w:t xml:space="preserve">    PRIMARY KEY (</w:t>
-      </w:r>
-    </w:p>
-    <w:p>
-      <w:pPr>
-        <w:spacing w:after="0" w:line="240" w:lineRule="auto"/>
-        <w:contextualSpacing/>
-        <w:rPr>
-          <w:rFonts w:cstheme="minorHAnsi"/>
-          <w:sz w:val="24"/>
-          <w:szCs w:val="24"/>
-        </w:rPr>
-      </w:pPr>
-      <w:r>
-        <w:rPr>
-          <w:rFonts w:cstheme="minorHAnsi"/>
-          <w:sz w:val="24"/>
-          <w:szCs w:val="24"/>
-        </w:rPr>
-        <w:t xml:space="preserve">        `ID`</w:t>
-      </w:r>
-    </w:p>
-    <w:p>
-      <w:pPr>
-        <w:spacing w:after="0" w:line="240" w:lineRule="auto"/>
-        <w:contextualSpacing/>
-        <w:rPr>
-          <w:rFonts w:cstheme="minorHAnsi"/>
-          <w:sz w:val="24"/>
-          <w:szCs w:val="24"/>
-        </w:rPr>
-      </w:pPr>
-      <w:r>
-        <w:rPr>
-          <w:rFonts w:cstheme="minorHAnsi"/>
-          <w:sz w:val="24"/>
-          <w:szCs w:val="24"/>
-        </w:rPr>
-        <w:t xml:space="preserve">    )</w:t>
-      </w:r>
-    </w:p>
-    <w:p>
-      <w:pPr>
-        <w:spacing w:after="0" w:line="240" w:lineRule="auto"/>
-        <w:contextualSpacing/>
-        <w:rPr>
-          <w:rFonts w:cstheme="minorHAnsi"/>
-          <w:sz w:val="24"/>
-          <w:szCs w:val="24"/>
-        </w:rPr>
-      </w:pPr>
-      <w:r>
-        <w:rPr>
-          <w:rFonts w:cstheme="minorHAnsi"/>
-          <w:sz w:val="24"/>
-          <w:szCs w:val="24"/>
-        </w:rPr>
-        <w:t>);</w:t>
-      </w:r>
-    </w:p>
-    <w:p>
-      <w:pPr>
-        <w:spacing w:after="0" w:line="240" w:lineRule="auto"/>
-        <w:contextualSpacing/>
-        <w:rPr>
-          <w:rFonts w:cstheme="minorHAnsi"/>
-          <w:sz w:val="24"/>
-          <w:szCs w:val="24"/>
-        </w:rPr>
-      </w:pPr>
-    </w:p>
-    <w:p>
-      <w:pPr>
-        <w:spacing w:after="0" w:line="240" w:lineRule="auto"/>
-        <w:contextualSpacing/>
-        <w:rPr>
-          <w:rFonts w:cstheme="minorHAnsi"/>
-          <w:sz w:val="24"/>
-          <w:szCs w:val="24"/>
-        </w:rPr>
-      </w:pPr>
-      <w:r>
-        <w:rPr>
-          <w:rFonts w:cstheme="minorHAnsi"/>
-          <w:sz w:val="24"/>
-          <w:szCs w:val="24"/>
-        </w:rPr>
-        <w:t>CREATE TABLE `</w:t>
-      </w:r>
-      <w:proofErr w:type="spellStart"/>
-      <w:r>
-        <w:rPr>
-          <w:rFonts w:cstheme="minorHAnsi"/>
-          <w:sz w:val="24"/>
-          <w:szCs w:val="24"/>
-        </w:rPr>
-        <w:t>DebtSnowflake</w:t>
-      </w:r>
-      <w:proofErr w:type="spellEnd"/>
-      <w:r>
-        <w:rPr>
-          <w:rFonts w:cstheme="minorHAnsi"/>
-          <w:sz w:val="24"/>
-          <w:szCs w:val="24"/>
-        </w:rPr>
-        <w:t>` (</w:t>
-      </w:r>
-    </w:p>
-    <w:p>
-      <w:pPr>
-        <w:spacing w:after="0" w:line="240" w:lineRule="auto"/>
-        <w:contextualSpacing/>
-        <w:rPr>
-          <w:rFonts w:cstheme="minorHAnsi"/>
-          <w:sz w:val="24"/>
-          <w:szCs w:val="24"/>
-        </w:rPr>
-      </w:pPr>
-      <w:r>
-        <w:rPr>
-          <w:rFonts w:cstheme="minorHAnsi"/>
-          <w:sz w:val="24"/>
-          <w:szCs w:val="24"/>
-        </w:rPr>
-        <w:t xml:space="preserve">    -- Extra payments on the debts </w:t>
-      </w:r>
-      <w:proofErr w:type="spellStart"/>
-      <w:r>
-        <w:rPr>
-          <w:rFonts w:cstheme="minorHAnsi"/>
-          <w:sz w:val="24"/>
-          <w:szCs w:val="24"/>
-        </w:rPr>
-        <w:t>eg</w:t>
-      </w:r>
-      <w:proofErr w:type="spellEnd"/>
-      <w:r>
-        <w:rPr>
-          <w:rFonts w:cstheme="minorHAnsi"/>
-          <w:sz w:val="24"/>
-          <w:szCs w:val="24"/>
-        </w:rPr>
-        <w:t xml:space="preserve"> a bonus, </w:t>
-      </w:r>
-      <w:proofErr w:type="spellStart"/>
-      <w:r>
-        <w:rPr>
-          <w:rFonts w:cstheme="minorHAnsi"/>
-          <w:sz w:val="24"/>
-          <w:szCs w:val="24"/>
-        </w:rPr>
-        <w:t>aquinaldo</w:t>
-      </w:r>
-      <w:proofErr w:type="spellEnd"/>
-      <w:r>
-        <w:rPr>
-          <w:rFonts w:cstheme="minorHAnsi"/>
-          <w:sz w:val="24"/>
-          <w:szCs w:val="24"/>
-        </w:rPr>
-        <w:t xml:space="preserve">, </w:t>
-      </w:r>
-      <w:proofErr w:type="spellStart"/>
-      <w:r>
-        <w:rPr>
-          <w:rFonts w:cstheme="minorHAnsi"/>
-          <w:sz w:val="24"/>
-          <w:szCs w:val="24"/>
-        </w:rPr>
-        <w:t>ect</w:t>
-      </w:r>
-      <w:proofErr w:type="spellEnd"/>
-    </w:p>
-    <w:p>
-      <w:pPr>
-        <w:spacing w:after="0" w:line="240" w:lineRule="auto"/>
-        <w:contextualSpacing/>
-        <w:rPr>
-          <w:rFonts w:cstheme="minorHAnsi"/>
-          <w:sz w:val="24"/>
-          <w:szCs w:val="24"/>
-        </w:rPr>
-      </w:pPr>
-      <w:r>
-        <w:rPr>
-          <w:rFonts w:cstheme="minorHAnsi"/>
-          <w:sz w:val="24"/>
-          <w:szCs w:val="24"/>
-        </w:rPr>
-        <w:t xml:space="preserve">    `ID` INT  NOT NULL ,</w:t>
-      </w:r>
-    </w:p>
-    <w:p>
-      <w:pPr>
-        <w:spacing w:after="0" w:line="240" w:lineRule="auto"/>
-        <w:contextualSpacing/>
-        <w:rPr>
-          <w:rFonts w:cstheme="minorHAnsi"/>
-          <w:sz w:val="24"/>
-          <w:szCs w:val="24"/>
-        </w:rPr>
-      </w:pPr>
-      <w:r>
-        <w:rPr>
-          <w:rFonts w:cstheme="minorHAnsi"/>
-          <w:sz w:val="24"/>
-          <w:szCs w:val="24"/>
-        </w:rPr>
-        <w:t xml:space="preserve">    `Date` DATE  NOT NULL ,</w:t>
-      </w:r>
-    </w:p>
-    <w:p>
-      <w:pPr>
-        <w:spacing w:after="0" w:line="240" w:lineRule="auto"/>
-        <w:contextualSpacing/>
-        <w:rPr>
-          <w:rFonts w:cstheme="minorHAnsi"/>
-          <w:sz w:val="24"/>
-          <w:szCs w:val="24"/>
-        </w:rPr>
-      </w:pPr>
-      <w:r>
-        <w:rPr>
-          <w:rFonts w:cstheme="minorHAnsi"/>
-          <w:sz w:val="24"/>
-          <w:szCs w:val="24"/>
-        </w:rPr>
-        <w:t xml:space="preserve">    `Amount` NUMBER(10,3)  NOT NULL ,</w:t>
-      </w:r>
-    </w:p>
-    <w:p>
-      <w:pPr>
-        <w:spacing w:after="0" w:line="240" w:lineRule="auto"/>
-        <w:contextualSpacing/>
-        <w:rPr>
-          <w:rFonts w:cstheme="minorHAnsi"/>
-          <w:sz w:val="24"/>
-          <w:szCs w:val="24"/>
-        </w:rPr>
-      </w:pPr>
-      <w:r>
-        <w:rPr>
-          <w:rFonts w:cstheme="minorHAnsi"/>
-          <w:sz w:val="24"/>
-          <w:szCs w:val="24"/>
-        </w:rPr>
-        <w:t xml:space="preserve">    `</w:t>
-      </w:r>
-      <w:proofErr w:type="spellStart"/>
-      <w:r>
-        <w:rPr>
-          <w:rFonts w:cstheme="minorHAnsi"/>
-          <w:sz w:val="24"/>
-          <w:szCs w:val="24"/>
-        </w:rPr>
-        <w:t>PaymentStrategy</w:t>
-      </w:r>
-      <w:proofErr w:type="spellEnd"/>
-      <w:r>
-        <w:rPr>
-          <w:rFonts w:cstheme="minorHAnsi"/>
-          <w:sz w:val="24"/>
-          <w:szCs w:val="24"/>
-        </w:rPr>
-        <w:t>` INT  NOT NULL ,</w:t>
-      </w:r>
-    </w:p>
-    <w:p>
-      <w:pPr>
-        <w:spacing w:after="0" w:line="240" w:lineRule="auto"/>
-        <w:contextualSpacing/>
-        <w:rPr>
-          <w:rFonts w:cstheme="minorHAnsi"/>
-          <w:sz w:val="24"/>
-          <w:szCs w:val="24"/>
-        </w:rPr>
-      </w:pPr>
-      <w:r>
-        <w:rPr>
-          <w:rFonts w:cstheme="minorHAnsi"/>
-          <w:sz w:val="24"/>
-          <w:szCs w:val="24"/>
-        </w:rPr>
-        <w:lastRenderedPageBreak/>
-        <w:t xml:space="preserve">    PRIMARY KEY (</w:t>
-      </w:r>
-    </w:p>
-    <w:p>
-      <w:pPr>
-        <w:spacing w:after="0" w:line="240" w:lineRule="auto"/>
-        <w:contextualSpacing/>
-        <w:rPr>
-          <w:rFonts w:cstheme="minorHAnsi"/>
-          <w:sz w:val="24"/>
-          <w:szCs w:val="24"/>
-        </w:rPr>
-      </w:pPr>
-      <w:r>
-        <w:rPr>
-          <w:rFonts w:cstheme="minorHAnsi"/>
-          <w:sz w:val="24"/>
-          <w:szCs w:val="24"/>
-        </w:rPr>
-        <w:t xml:space="preserve">        `ID`</w:t>
-      </w:r>
-    </w:p>
-    <w:p>
-      <w:pPr>
-        <w:spacing w:after="0" w:line="240" w:lineRule="auto"/>
-        <w:contextualSpacing/>
-        <w:rPr>
-          <w:rFonts w:cstheme="minorHAnsi"/>
-          <w:sz w:val="24"/>
-          <w:szCs w:val="24"/>
-        </w:rPr>
-      </w:pPr>
-      <w:r>
-        <w:rPr>
-          <w:rFonts w:cstheme="minorHAnsi"/>
-          <w:sz w:val="24"/>
-          <w:szCs w:val="24"/>
-        </w:rPr>
-        <w:t xml:space="preserve">    )</w:t>
-      </w:r>
-    </w:p>
-    <w:p>
-      <w:pPr>
-        <w:spacing w:after="0" w:line="240" w:lineRule="auto"/>
-        <w:contextualSpacing/>
-        <w:rPr>
-          <w:rFonts w:cstheme="minorHAnsi"/>
-          <w:sz w:val="24"/>
-          <w:szCs w:val="24"/>
-        </w:rPr>
-      </w:pPr>
-      <w:r>
-        <w:rPr>
-          <w:rFonts w:cstheme="minorHAnsi"/>
-          <w:sz w:val="24"/>
-          <w:szCs w:val="24"/>
-        </w:rPr>
-        <w:t>);</w:t>
-      </w:r>
-    </w:p>
-    <w:p>
-      <w:pPr>
-        <w:spacing w:after="0" w:line="240" w:lineRule="auto"/>
-        <w:contextualSpacing/>
-        <w:rPr>
-          <w:rFonts w:cstheme="minorHAnsi"/>
-          <w:sz w:val="24"/>
-          <w:szCs w:val="24"/>
-        </w:rPr>
-      </w:pPr>
-    </w:p>
-    <w:p>
-      <w:pPr>
-        <w:spacing w:after="0" w:line="240" w:lineRule="auto"/>
-        <w:contextualSpacing/>
-        <w:rPr>
-          <w:rFonts w:cstheme="minorHAnsi"/>
-          <w:sz w:val="24"/>
-          <w:szCs w:val="24"/>
-        </w:rPr>
-      </w:pPr>
-      <w:r>
-        <w:rPr>
-          <w:rFonts w:cstheme="minorHAnsi"/>
-          <w:sz w:val="24"/>
-          <w:szCs w:val="24"/>
-        </w:rPr>
-        <w:t>CREATE TABLE `</w:t>
-      </w:r>
-      <w:proofErr w:type="spellStart"/>
-      <w:r>
-        <w:rPr>
-          <w:rFonts w:cstheme="minorHAnsi"/>
-          <w:sz w:val="24"/>
-          <w:szCs w:val="24"/>
-        </w:rPr>
-        <w:t>StrategyTypes</w:t>
-      </w:r>
-      <w:proofErr w:type="spellEnd"/>
-      <w:r>
-        <w:rPr>
-          <w:rFonts w:cstheme="minorHAnsi"/>
-          <w:sz w:val="24"/>
-          <w:szCs w:val="24"/>
-        </w:rPr>
-        <w:t>` (</w:t>
-      </w:r>
-    </w:p>
-    <w:p>
-      <w:pPr>
-        <w:spacing w:after="0" w:line="240" w:lineRule="auto"/>
-        <w:contextualSpacing/>
-        <w:rPr>
-          <w:rFonts w:cstheme="minorHAnsi"/>
-          <w:sz w:val="24"/>
-          <w:szCs w:val="24"/>
-        </w:rPr>
-      </w:pPr>
-      <w:r>
-        <w:rPr>
-          <w:rFonts w:cstheme="minorHAnsi"/>
-          <w:sz w:val="24"/>
-          <w:szCs w:val="24"/>
-        </w:rPr>
-        <w:t xml:space="preserve">    -- Payment </w:t>
-      </w:r>
-      <w:proofErr w:type="spellStart"/>
-      <w:r>
-        <w:rPr>
-          <w:rFonts w:cstheme="minorHAnsi"/>
-          <w:sz w:val="24"/>
-          <w:szCs w:val="24"/>
-        </w:rPr>
-        <w:t>Strategys</w:t>
-      </w:r>
-      <w:proofErr w:type="spellEnd"/>
-      <w:r>
-        <w:rPr>
-          <w:rFonts w:cstheme="minorHAnsi"/>
-          <w:sz w:val="24"/>
-          <w:szCs w:val="24"/>
-        </w:rPr>
-        <w:t xml:space="preserve"> are:</w:t>
-      </w:r>
-    </w:p>
-    <w:p>
-      <w:pPr>
-        <w:spacing w:after="0" w:line="240" w:lineRule="auto"/>
-        <w:contextualSpacing/>
-        <w:rPr>
-          <w:rFonts w:cstheme="minorHAnsi"/>
-          <w:sz w:val="24"/>
-          <w:szCs w:val="24"/>
-        </w:rPr>
-      </w:pPr>
-      <w:r>
-        <w:rPr>
-          <w:rFonts w:cstheme="minorHAnsi"/>
-          <w:sz w:val="24"/>
-          <w:szCs w:val="24"/>
-        </w:rPr>
-        <w:t xml:space="preserve">    -- </w:t>
-      </w:r>
-      <w:proofErr w:type="spellStart"/>
-      <w:r>
-        <w:rPr>
-          <w:rFonts w:cstheme="minorHAnsi"/>
-          <w:sz w:val="24"/>
-          <w:szCs w:val="24"/>
-        </w:rPr>
-        <w:t>StrictDebtSnowball</w:t>
-      </w:r>
-      <w:proofErr w:type="spellEnd"/>
-      <w:r>
-        <w:rPr>
-          <w:rFonts w:cstheme="minorHAnsi"/>
-          <w:sz w:val="24"/>
-          <w:szCs w:val="24"/>
-        </w:rPr>
-        <w:t xml:space="preserve"> - Smallest balance First</w:t>
-      </w:r>
-    </w:p>
-    <w:p>
-      <w:pPr>
-        <w:spacing w:after="0" w:line="240" w:lineRule="auto"/>
-        <w:contextualSpacing/>
-        <w:rPr>
-          <w:rFonts w:cstheme="minorHAnsi"/>
-          <w:sz w:val="24"/>
-          <w:szCs w:val="24"/>
-        </w:rPr>
-      </w:pPr>
-      <w:r>
-        <w:rPr>
-          <w:rFonts w:cstheme="minorHAnsi"/>
-          <w:sz w:val="24"/>
-          <w:szCs w:val="24"/>
-        </w:rPr>
-        <w:t xml:space="preserve">    -- </w:t>
-      </w:r>
-      <w:proofErr w:type="spellStart"/>
-      <w:r>
-        <w:rPr>
-          <w:rFonts w:cstheme="minorHAnsi"/>
-          <w:sz w:val="24"/>
-          <w:szCs w:val="24"/>
-        </w:rPr>
-        <w:t>DebtAvalanche</w:t>
-      </w:r>
-      <w:proofErr w:type="spellEnd"/>
-      <w:r>
-        <w:rPr>
-          <w:rFonts w:cstheme="minorHAnsi"/>
-          <w:sz w:val="24"/>
-          <w:szCs w:val="24"/>
-        </w:rPr>
-        <w:t xml:space="preserve"> - Highest  interest rate</w:t>
-      </w:r>
-    </w:p>
-    <w:p>
-      <w:pPr>
-        <w:spacing w:after="0" w:line="240" w:lineRule="auto"/>
-        <w:contextualSpacing/>
-        <w:rPr>
-          <w:rFonts w:cstheme="minorHAnsi"/>
-          <w:sz w:val="24"/>
-          <w:szCs w:val="24"/>
-        </w:rPr>
-      </w:pPr>
-      <w:r>
-        <w:rPr>
-          <w:rFonts w:cstheme="minorHAnsi"/>
-          <w:sz w:val="24"/>
-          <w:szCs w:val="24"/>
-        </w:rPr>
-        <w:t xml:space="preserve">    -- Custom - a user defined</w:t>
-      </w:r>
-    </w:p>
-    <w:p>
-      <w:pPr>
-        <w:spacing w:after="0" w:line="240" w:lineRule="auto"/>
-        <w:contextualSpacing/>
-        <w:rPr>
-          <w:rFonts w:cstheme="minorHAnsi"/>
-          <w:sz w:val="24"/>
-          <w:szCs w:val="24"/>
-        </w:rPr>
-      </w:pPr>
-      <w:r>
-        <w:rPr>
-          <w:rFonts w:cstheme="minorHAnsi"/>
-          <w:sz w:val="24"/>
-          <w:szCs w:val="24"/>
-        </w:rPr>
-        <w:t xml:space="preserve">    `ID` INT  NOT NULL ,</w:t>
-      </w:r>
-    </w:p>
-    <w:p>
-      <w:pPr>
-        <w:spacing w:after="0" w:line="240" w:lineRule="auto"/>
-        <w:contextualSpacing/>
-        <w:rPr>
-          <w:rFonts w:cstheme="minorHAnsi"/>
-          <w:sz w:val="24"/>
-          <w:szCs w:val="24"/>
-        </w:rPr>
-      </w:pPr>
-      <w:r>
-        <w:rPr>
-          <w:rFonts w:cstheme="minorHAnsi"/>
-          <w:sz w:val="24"/>
-          <w:szCs w:val="24"/>
-        </w:rPr>
-        <w:t xml:space="preserve">    `Type` VARCHAR(20)  NOT NULL ,</w:t>
-      </w:r>
-    </w:p>
-    <w:p>
-      <w:pPr>
-        <w:spacing w:after="0" w:line="240" w:lineRule="auto"/>
-        <w:contextualSpacing/>
-        <w:rPr>
-          <w:rFonts w:cstheme="minorHAnsi"/>
-          <w:sz w:val="24"/>
-          <w:szCs w:val="24"/>
-        </w:rPr>
-      </w:pPr>
-      <w:r>
-        <w:rPr>
-          <w:rFonts w:cstheme="minorHAnsi"/>
-          <w:sz w:val="24"/>
-          <w:szCs w:val="24"/>
-        </w:rPr>
-        <w:t xml:space="preserve">    `</w:t>
-      </w:r>
-      <w:proofErr w:type="spellStart"/>
-      <w:r>
-        <w:rPr>
-          <w:rFonts w:cstheme="minorHAnsi"/>
-          <w:sz w:val="24"/>
-          <w:szCs w:val="24"/>
-        </w:rPr>
-        <w:t>HasCustomStrategy</w:t>
-      </w:r>
-      <w:proofErr w:type="spellEnd"/>
-      <w:r>
-        <w:rPr>
-          <w:rFonts w:cstheme="minorHAnsi"/>
-          <w:sz w:val="24"/>
-          <w:szCs w:val="24"/>
-        </w:rPr>
-        <w:t>` BIT  NOT NULL ,</w:t>
-      </w:r>
-    </w:p>
-    <w:p>
-      <w:pPr>
-        <w:spacing w:after="0" w:line="240" w:lineRule="auto"/>
-        <w:contextualSpacing/>
-        <w:rPr>
-          <w:rFonts w:cstheme="minorHAnsi"/>
-          <w:sz w:val="24"/>
-          <w:szCs w:val="24"/>
-        </w:rPr>
-      </w:pPr>
-      <w:r>
-        <w:rPr>
-          <w:rFonts w:cstheme="minorHAnsi"/>
-          <w:sz w:val="24"/>
-          <w:szCs w:val="24"/>
-        </w:rPr>
-        <w:t xml:space="preserve">    PRIMARY KEY (</w:t>
-      </w:r>
-    </w:p>
-    <w:p>
-      <w:pPr>
-        <w:spacing w:after="0" w:line="240" w:lineRule="auto"/>
-        <w:contextualSpacing/>
-        <w:rPr>
-          <w:rFonts w:cstheme="minorHAnsi"/>
-          <w:sz w:val="24"/>
-          <w:szCs w:val="24"/>
-        </w:rPr>
-      </w:pPr>
-      <w:r>
-        <w:rPr>
-          <w:rFonts w:cstheme="minorHAnsi"/>
-          <w:sz w:val="24"/>
-          <w:szCs w:val="24"/>
-        </w:rPr>
-        <w:t xml:space="preserve">        `ID`</w:t>
-      </w:r>
-    </w:p>
-    <w:p>
-      <w:pPr>
-        <w:spacing w:after="0" w:line="240" w:lineRule="auto"/>
-        <w:contextualSpacing/>
-        <w:rPr>
-          <w:rFonts w:cstheme="minorHAnsi"/>
-          <w:sz w:val="24"/>
-          <w:szCs w:val="24"/>
-        </w:rPr>
-      </w:pPr>
-      <w:r>
-        <w:rPr>
-          <w:rFonts w:cstheme="minorHAnsi"/>
-          <w:sz w:val="24"/>
-          <w:szCs w:val="24"/>
-        </w:rPr>
-        <w:t xml:space="preserve">    )</w:t>
-      </w:r>
-    </w:p>
-    <w:p>
-      <w:pPr>
-        <w:spacing w:after="0" w:line="240" w:lineRule="auto"/>
-        <w:contextualSpacing/>
-        <w:rPr>
-          <w:rFonts w:cstheme="minorHAnsi"/>
-          <w:sz w:val="24"/>
-          <w:szCs w:val="24"/>
-        </w:rPr>
-      </w:pPr>
-      <w:r>
-        <w:rPr>
-          <w:rFonts w:cstheme="minorHAnsi"/>
-          <w:sz w:val="24"/>
-          <w:szCs w:val="24"/>
-        </w:rPr>
-        <w:t>);</w:t>
-      </w:r>
-    </w:p>
-    <w:p>
-      <w:pPr>
-        <w:spacing w:after="0" w:line="240" w:lineRule="auto"/>
-        <w:contextualSpacing/>
-        <w:rPr>
-          <w:rFonts w:cstheme="minorHAnsi"/>
-          <w:sz w:val="24"/>
-          <w:szCs w:val="24"/>
-        </w:rPr>
-      </w:pPr>
-    </w:p>
-    <w:p>
-      <w:pPr>
-        <w:spacing w:after="0" w:line="240" w:lineRule="auto"/>
-        <w:contextualSpacing/>
-        <w:rPr>
-          <w:rFonts w:cstheme="minorHAnsi"/>
-          <w:sz w:val="24"/>
-          <w:szCs w:val="24"/>
-        </w:rPr>
-      </w:pPr>
-      <w:r>
-        <w:rPr>
-          <w:rFonts w:cstheme="minorHAnsi"/>
-          <w:sz w:val="24"/>
-          <w:szCs w:val="24"/>
-        </w:rPr>
-        <w:t>CREATE TABLE `</w:t>
-      </w:r>
-      <w:proofErr w:type="spellStart"/>
-      <w:r>
-        <w:rPr>
-          <w:rFonts w:cstheme="minorHAnsi"/>
-          <w:sz w:val="24"/>
-          <w:szCs w:val="24"/>
-        </w:rPr>
-        <w:t>LoansCardinalOrder</w:t>
-      </w:r>
-      <w:proofErr w:type="spellEnd"/>
-      <w:r>
-        <w:rPr>
-          <w:rFonts w:cstheme="minorHAnsi"/>
-          <w:sz w:val="24"/>
-          <w:szCs w:val="24"/>
-        </w:rPr>
-        <w:t>` (</w:t>
-      </w:r>
-    </w:p>
-    <w:p>
-      <w:pPr>
-        <w:spacing w:after="0" w:line="240" w:lineRule="auto"/>
-        <w:contextualSpacing/>
-        <w:rPr>
-          <w:rFonts w:cstheme="minorHAnsi"/>
-          <w:sz w:val="24"/>
-          <w:szCs w:val="24"/>
-        </w:rPr>
-      </w:pPr>
-      <w:r>
-        <w:rPr>
-          <w:rFonts w:cstheme="minorHAnsi"/>
-          <w:sz w:val="24"/>
-          <w:szCs w:val="24"/>
-        </w:rPr>
-        <w:t xml:space="preserve">    `ID` INT  NOT NULL ,</w:t>
-      </w:r>
-    </w:p>
-    <w:p>
-      <w:pPr>
-        <w:spacing w:after="0" w:line="240" w:lineRule="auto"/>
-        <w:contextualSpacing/>
-        <w:rPr>
-          <w:rFonts w:cstheme="minorHAnsi"/>
-          <w:sz w:val="24"/>
-          <w:szCs w:val="24"/>
-        </w:rPr>
-      </w:pPr>
-      <w:r>
-        <w:rPr>
-          <w:rFonts w:cstheme="minorHAnsi"/>
-          <w:sz w:val="24"/>
-          <w:szCs w:val="24"/>
-        </w:rPr>
-        <w:t xml:space="preserve">    `</w:t>
-      </w:r>
-      <w:proofErr w:type="spellStart"/>
-      <w:r>
-        <w:rPr>
-          <w:rFonts w:cstheme="minorHAnsi"/>
-          <w:sz w:val="24"/>
-          <w:szCs w:val="24"/>
-        </w:rPr>
-        <w:t>PaymentStrategy</w:t>
-      </w:r>
-      <w:proofErr w:type="spellEnd"/>
-      <w:r>
-        <w:rPr>
-          <w:rFonts w:cstheme="minorHAnsi"/>
-          <w:sz w:val="24"/>
-          <w:szCs w:val="24"/>
-        </w:rPr>
-        <w:t>` INT  NOT NULL ,</w:t>
-      </w:r>
-    </w:p>
-    <w:p>
-      <w:pPr>
-        <w:spacing w:after="0" w:line="240" w:lineRule="auto"/>
-        <w:contextualSpacing/>
-        <w:rPr>
-          <w:rFonts w:cstheme="minorHAnsi"/>
-          <w:sz w:val="24"/>
-          <w:szCs w:val="24"/>
-        </w:rPr>
-      </w:pPr>
-      <w:r>
-        <w:rPr>
-          <w:rFonts w:cstheme="minorHAnsi"/>
-          <w:sz w:val="24"/>
-          <w:szCs w:val="24"/>
-        </w:rPr>
-        <w:t xml:space="preserve">    `</w:t>
-      </w:r>
-      <w:proofErr w:type="spellStart"/>
-      <w:r>
-        <w:rPr>
-          <w:rFonts w:cstheme="minorHAnsi"/>
-          <w:sz w:val="24"/>
-          <w:szCs w:val="24"/>
-        </w:rPr>
-        <w:t>LoanID</w:t>
-      </w:r>
-      <w:proofErr w:type="spellEnd"/>
-      <w:r>
-        <w:rPr>
-          <w:rFonts w:cstheme="minorHAnsi"/>
-          <w:sz w:val="24"/>
-          <w:szCs w:val="24"/>
-        </w:rPr>
-        <w:t>` INT  NOT NULL ,</w:t>
-      </w:r>
-    </w:p>
-    <w:p>
-      <w:pPr>
-        <w:spacing w:after="0" w:line="240" w:lineRule="auto"/>
-        <w:contextualSpacing/>
-        <w:rPr>
-          <w:rFonts w:cstheme="minorHAnsi"/>
-          <w:sz w:val="24"/>
-          <w:szCs w:val="24"/>
-        </w:rPr>
-      </w:pPr>
-      <w:r>
-        <w:rPr>
-          <w:rFonts w:cstheme="minorHAnsi"/>
-          <w:sz w:val="24"/>
-          <w:szCs w:val="24"/>
-        </w:rPr>
-        <w:t xml:space="preserve">    `</w:t>
-      </w:r>
-      <w:proofErr w:type="spellStart"/>
-      <w:r>
-        <w:rPr>
-          <w:rFonts w:cstheme="minorHAnsi"/>
-          <w:sz w:val="24"/>
-          <w:szCs w:val="24"/>
-        </w:rPr>
-        <w:t>CardinalOrder</w:t>
-      </w:r>
-      <w:proofErr w:type="spellEnd"/>
-      <w:r>
-        <w:rPr>
-          <w:rFonts w:cstheme="minorHAnsi"/>
-          <w:sz w:val="24"/>
-          <w:szCs w:val="24"/>
-        </w:rPr>
-        <w:t>` INT  NOT NULL ,</w:t>
-      </w:r>
-    </w:p>
-    <w:p>
-      <w:pPr>
-        <w:spacing w:after="0" w:line="240" w:lineRule="auto"/>
-        <w:contextualSpacing/>
-        <w:rPr>
-          <w:rFonts w:cstheme="minorHAnsi"/>
-          <w:sz w:val="24"/>
-          <w:szCs w:val="24"/>
-        </w:rPr>
-      </w:pPr>
-      <w:r>
-        <w:rPr>
-          <w:rFonts w:cstheme="minorHAnsi"/>
-          <w:sz w:val="24"/>
-          <w:szCs w:val="24"/>
-        </w:rPr>
-        <w:t xml:space="preserve">    PRIMARY KEY (</w:t>
-      </w:r>
-    </w:p>
-    <w:p>
-      <w:pPr>
-        <w:spacing w:after="0" w:line="240" w:lineRule="auto"/>
-        <w:contextualSpacing/>
-        <w:rPr>
-          <w:rFonts w:cstheme="minorHAnsi"/>
-          <w:sz w:val="24"/>
-          <w:szCs w:val="24"/>
-        </w:rPr>
-      </w:pPr>
-      <w:r>
-        <w:rPr>
-          <w:rFonts w:cstheme="minorHAnsi"/>
-          <w:sz w:val="24"/>
-          <w:szCs w:val="24"/>
-        </w:rPr>
-        <w:t xml:space="preserve">        `ID`</w:t>
-      </w:r>
-    </w:p>
-    <w:p>
-      <w:pPr>
-        <w:spacing w:after="0" w:line="240" w:lineRule="auto"/>
-        <w:contextualSpacing/>
-        <w:rPr>
-          <w:rFonts w:cstheme="minorHAnsi"/>
-          <w:sz w:val="24"/>
-          <w:szCs w:val="24"/>
-        </w:rPr>
-      </w:pPr>
-      <w:r>
-        <w:rPr>
-          <w:rFonts w:cstheme="minorHAnsi"/>
-          <w:sz w:val="24"/>
-          <w:szCs w:val="24"/>
-        </w:rPr>
-        <w:t xml:space="preserve">    )</w:t>
-      </w:r>
-    </w:p>
-    <w:p>
-      <w:pPr>
-        <w:spacing w:after="0" w:line="240" w:lineRule="auto"/>
-        <w:contextualSpacing/>
-        <w:rPr>
-          <w:rFonts w:cstheme="minorHAnsi"/>
-          <w:sz w:val="24"/>
-          <w:szCs w:val="24"/>
-        </w:rPr>
-      </w:pPr>
-      <w:r>
-        <w:rPr>
-          <w:rFonts w:cstheme="minorHAnsi"/>
-          <w:sz w:val="24"/>
-          <w:szCs w:val="24"/>
-        </w:rPr>
-        <w:t>);</w:t>
-      </w:r>
-    </w:p>
-    <w:p>
-      <w:pPr>
-        <w:spacing w:after="0" w:line="240" w:lineRule="auto"/>
-        <w:contextualSpacing/>
-        <w:rPr>
-          <w:rFonts w:cstheme="minorHAnsi"/>
-          <w:sz w:val="24"/>
-          <w:szCs w:val="24"/>
-        </w:rPr>
-      </w:pPr>
-    </w:p>
-    <w:p>
-      <w:pPr>
-        <w:spacing w:after="0" w:line="240" w:lineRule="auto"/>
-        <w:contextualSpacing/>
-        <w:rPr>
-          <w:rFonts w:cstheme="minorHAnsi"/>
-          <w:sz w:val="24"/>
-          <w:szCs w:val="24"/>
-        </w:rPr>
-      </w:pPr>
-      <w:r>
-        <w:rPr>
-          <w:rFonts w:cstheme="minorHAnsi"/>
-          <w:sz w:val="24"/>
-          <w:szCs w:val="24"/>
-        </w:rPr>
-        <w:t>ALTER TABLE `Users` ADD CONSTRAINT `</w:t>
-      </w:r>
-      <w:proofErr w:type="spellStart"/>
-      <w:r>
-        <w:rPr>
-          <w:rFonts w:cstheme="minorHAnsi"/>
-          <w:sz w:val="24"/>
-          <w:szCs w:val="24"/>
-        </w:rPr>
-        <w:t>fk_Users_UserTypeID</w:t>
-      </w:r>
-      <w:proofErr w:type="spellEnd"/>
-      <w:r>
-        <w:rPr>
-          <w:rFonts w:cstheme="minorHAnsi"/>
-          <w:sz w:val="24"/>
-          <w:szCs w:val="24"/>
-        </w:rPr>
-        <w:t>` FOREIGN KEY(`</w:t>
-      </w:r>
-      <w:proofErr w:type="spellStart"/>
-      <w:r>
-        <w:rPr>
-          <w:rFonts w:cstheme="minorHAnsi"/>
-          <w:sz w:val="24"/>
-          <w:szCs w:val="24"/>
-        </w:rPr>
-        <w:t>UserTypeID</w:t>
-      </w:r>
-      <w:proofErr w:type="spellEnd"/>
-      <w:r>
-        <w:rPr>
-          <w:rFonts w:cstheme="minorHAnsi"/>
-          <w:sz w:val="24"/>
-          <w:szCs w:val="24"/>
-        </w:rPr>
-        <w:t>`)</w:t>
-      </w:r>
-    </w:p>
-    <w:p>
-      <w:pPr>
-        <w:spacing w:after="0" w:line="240" w:lineRule="auto"/>
-        <w:contextualSpacing/>
-        <w:rPr>
-          <w:rFonts w:cstheme="minorHAnsi"/>
-          <w:sz w:val="24"/>
-          <w:szCs w:val="24"/>
-        </w:rPr>
-      </w:pPr>
-      <w:r>
-        <w:rPr>
-          <w:rFonts w:cstheme="minorHAnsi"/>
-          <w:sz w:val="24"/>
-          <w:szCs w:val="24"/>
-        </w:rPr>
-        <w:t>REFERENCES `</w:t>
-      </w:r>
-      <w:proofErr w:type="spellStart"/>
-      <w:r>
-        <w:rPr>
-          <w:rFonts w:cstheme="minorHAnsi"/>
-          <w:sz w:val="24"/>
-          <w:szCs w:val="24"/>
-        </w:rPr>
-        <w:t>UserTypes</w:t>
-      </w:r>
-      <w:proofErr w:type="spellEnd"/>
-      <w:r>
-        <w:rPr>
-          <w:rFonts w:cstheme="minorHAnsi"/>
-          <w:sz w:val="24"/>
-          <w:szCs w:val="24"/>
-        </w:rPr>
-        <w:t>` (`ID`);</w:t>
-      </w:r>
-    </w:p>
-    <w:p>
-      <w:pPr>
-        <w:spacing w:after="0" w:line="240" w:lineRule="auto"/>
-        <w:contextualSpacing/>
-        <w:rPr>
-          <w:rFonts w:cstheme="minorHAnsi"/>
-          <w:sz w:val="24"/>
-          <w:szCs w:val="24"/>
-        </w:rPr>
-      </w:pPr>
-    </w:p>
-    <w:p>
-      <w:pPr>
-        <w:spacing w:after="0" w:line="240" w:lineRule="auto"/>
-        <w:contextualSpacing/>
-        <w:rPr>
-          <w:rFonts w:cstheme="minorHAnsi"/>
-          <w:sz w:val="24"/>
-          <w:szCs w:val="24"/>
-        </w:rPr>
-      </w:pPr>
-      <w:r>
-        <w:rPr>
-          <w:rFonts w:cstheme="minorHAnsi"/>
-          <w:sz w:val="24"/>
-          <w:szCs w:val="24"/>
-        </w:rPr>
-        <w:t>ALTER TABLE `</w:t>
-      </w:r>
-      <w:proofErr w:type="spellStart"/>
-      <w:r>
-        <w:rPr>
-          <w:rFonts w:cstheme="minorHAnsi"/>
-          <w:sz w:val="24"/>
-          <w:szCs w:val="24"/>
-        </w:rPr>
-        <w:t>SessionLog</w:t>
-      </w:r>
-      <w:proofErr w:type="spellEnd"/>
-      <w:r>
-        <w:rPr>
-          <w:rFonts w:cstheme="minorHAnsi"/>
-          <w:sz w:val="24"/>
-          <w:szCs w:val="24"/>
-        </w:rPr>
-        <w:t>` ADD CONSTRAINT `</w:t>
-      </w:r>
-      <w:proofErr w:type="spellStart"/>
-      <w:r>
-        <w:rPr>
-          <w:rFonts w:cstheme="minorHAnsi"/>
-          <w:sz w:val="24"/>
-          <w:szCs w:val="24"/>
-        </w:rPr>
-        <w:t>fk_SessionLog_UserID</w:t>
-      </w:r>
-      <w:proofErr w:type="spellEnd"/>
-      <w:r>
-        <w:rPr>
-          <w:rFonts w:cstheme="minorHAnsi"/>
-          <w:sz w:val="24"/>
-          <w:szCs w:val="24"/>
-        </w:rPr>
-        <w:t>` FOREIGN KEY(`</w:t>
-      </w:r>
-      <w:proofErr w:type="spellStart"/>
-      <w:r>
-        <w:rPr>
-          <w:rFonts w:cstheme="minorHAnsi"/>
-          <w:sz w:val="24"/>
-          <w:szCs w:val="24"/>
-        </w:rPr>
-        <w:t>UserID</w:t>
-      </w:r>
-      <w:proofErr w:type="spellEnd"/>
-      <w:r>
-        <w:rPr>
-          <w:rFonts w:cstheme="minorHAnsi"/>
-          <w:sz w:val="24"/>
-          <w:szCs w:val="24"/>
-        </w:rPr>
-        <w:t>`)</w:t>
-      </w:r>
-    </w:p>
-    <w:p>
-      <w:pPr>
-        <w:spacing w:after="0" w:line="240" w:lineRule="auto"/>
-        <w:contextualSpacing/>
-        <w:rPr>
-          <w:rFonts w:cstheme="minorHAnsi"/>
-          <w:sz w:val="24"/>
-          <w:szCs w:val="24"/>
-        </w:rPr>
-      </w:pPr>
-      <w:r>
-        <w:rPr>
-          <w:rFonts w:cstheme="minorHAnsi"/>
-          <w:sz w:val="24"/>
-          <w:szCs w:val="24"/>
-        </w:rPr>
-        <w:t>REFERENCES `Users` (`ID`);</w:t>
-      </w:r>
-    </w:p>
-    <w:p>
-      <w:pPr>
-        <w:spacing w:after="0" w:line="240" w:lineRule="auto"/>
-        <w:contextualSpacing/>
-        <w:rPr>
-          <w:rFonts w:cstheme="minorHAnsi"/>
-          <w:sz w:val="24"/>
-          <w:szCs w:val="24"/>
-        </w:rPr>
-      </w:pPr>
-    </w:p>
-    <w:p>
-      <w:pPr>
-        <w:spacing w:after="0" w:line="240" w:lineRule="auto"/>
-        <w:contextualSpacing/>
-        <w:rPr>
-          <w:rFonts w:cstheme="minorHAnsi"/>
-          <w:sz w:val="24"/>
-          <w:szCs w:val="24"/>
-        </w:rPr>
-      </w:pPr>
-      <w:r>
-        <w:rPr>
-          <w:rFonts w:cstheme="minorHAnsi"/>
-          <w:sz w:val="24"/>
-          <w:szCs w:val="24"/>
-        </w:rPr>
-        <w:t>ALTER TABLE `</w:t>
-      </w:r>
-      <w:proofErr w:type="spellStart"/>
-      <w:r>
-        <w:rPr>
-          <w:rFonts w:cstheme="minorHAnsi"/>
-          <w:sz w:val="24"/>
-          <w:szCs w:val="24"/>
-        </w:rPr>
-        <w:t>PaymentStrategyplans</w:t>
-      </w:r>
-      <w:proofErr w:type="spellEnd"/>
-      <w:r>
-        <w:rPr>
-          <w:rFonts w:cstheme="minorHAnsi"/>
-          <w:sz w:val="24"/>
-          <w:szCs w:val="24"/>
-        </w:rPr>
-        <w:t>` ADD CONSTRAINT `</w:t>
-      </w:r>
-      <w:proofErr w:type="spellStart"/>
-      <w:r>
-        <w:rPr>
-          <w:rFonts w:cstheme="minorHAnsi"/>
-          <w:sz w:val="24"/>
-          <w:szCs w:val="24"/>
-        </w:rPr>
-        <w:t>fk_PaymentStrategyplans_UserID</w:t>
-      </w:r>
-      <w:proofErr w:type="spellEnd"/>
-      <w:r>
-        <w:rPr>
-          <w:rFonts w:cstheme="minorHAnsi"/>
-          <w:sz w:val="24"/>
-          <w:szCs w:val="24"/>
-        </w:rPr>
-        <w:t>` FOREIGN KEY(`</w:t>
-      </w:r>
-      <w:proofErr w:type="spellStart"/>
-      <w:r>
-        <w:rPr>
-          <w:rFonts w:cstheme="minorHAnsi"/>
-          <w:sz w:val="24"/>
-          <w:szCs w:val="24"/>
-        </w:rPr>
-        <w:t>UserID</w:t>
-      </w:r>
-      <w:proofErr w:type="spellEnd"/>
-      <w:r>
-        <w:rPr>
-          <w:rFonts w:cstheme="minorHAnsi"/>
-          <w:sz w:val="24"/>
-          <w:szCs w:val="24"/>
-        </w:rPr>
-        <w:t>`)</w:t>
-      </w:r>
-    </w:p>
-    <w:p>
-      <w:pPr>
-        <w:spacing w:after="0" w:line="240" w:lineRule="auto"/>
-        <w:contextualSpacing/>
-        <w:rPr>
-          <w:rFonts w:cstheme="minorHAnsi"/>
-          <w:sz w:val="24"/>
-          <w:szCs w:val="24"/>
-        </w:rPr>
-      </w:pPr>
-      <w:r>
-        <w:rPr>
-          <w:rFonts w:cstheme="minorHAnsi"/>
-          <w:sz w:val="24"/>
-          <w:szCs w:val="24"/>
-        </w:rPr>
-        <w:t>REFERENCES `Users` (`ID`);</w:t>
-      </w:r>
-    </w:p>
-    <w:p>
-      <w:pPr>
-        <w:spacing w:after="0" w:line="240" w:lineRule="auto"/>
-        <w:contextualSpacing/>
-        <w:rPr>
-          <w:rFonts w:cstheme="minorHAnsi"/>
-          <w:sz w:val="24"/>
-          <w:szCs w:val="24"/>
-        </w:rPr>
-      </w:pPr>
-    </w:p>
-    <w:p>
-      <w:pPr>
-        <w:spacing w:after="0" w:line="240" w:lineRule="auto"/>
-        <w:contextualSpacing/>
-        <w:rPr>
-          <w:rFonts w:cstheme="minorHAnsi"/>
-          <w:sz w:val="24"/>
-          <w:szCs w:val="24"/>
-        </w:rPr>
-      </w:pPr>
-      <w:r>
-        <w:rPr>
-          <w:rFonts w:cstheme="minorHAnsi"/>
-          <w:sz w:val="24"/>
-          <w:szCs w:val="24"/>
-        </w:rPr>
-        <w:t>ALTER TABLE `</w:t>
-      </w:r>
-      <w:proofErr w:type="spellStart"/>
-      <w:r>
-        <w:rPr>
-          <w:rFonts w:cstheme="minorHAnsi"/>
-          <w:sz w:val="24"/>
-          <w:szCs w:val="24"/>
-        </w:rPr>
-        <w:t>PaymentStrategyplans</w:t>
-      </w:r>
-      <w:proofErr w:type="spellEnd"/>
-      <w:r>
-        <w:rPr>
-          <w:rFonts w:cstheme="minorHAnsi"/>
-          <w:sz w:val="24"/>
-          <w:szCs w:val="24"/>
-        </w:rPr>
-        <w:t>` ADD CONSTRAINT `</w:t>
-      </w:r>
-      <w:proofErr w:type="spellStart"/>
-      <w:r>
-        <w:rPr>
-          <w:rFonts w:cstheme="minorHAnsi"/>
-          <w:sz w:val="24"/>
-          <w:szCs w:val="24"/>
-        </w:rPr>
-        <w:t>fk_PaymentStrategyplans_StrategysTypeID</w:t>
-      </w:r>
-      <w:proofErr w:type="spellEnd"/>
-      <w:r>
-        <w:rPr>
-          <w:rFonts w:cstheme="minorHAnsi"/>
-          <w:sz w:val="24"/>
-          <w:szCs w:val="24"/>
-        </w:rPr>
-        <w:t>` FOREIGN KEY(`</w:t>
-      </w:r>
-      <w:proofErr w:type="spellStart"/>
-      <w:r>
-        <w:rPr>
-          <w:rFonts w:cstheme="minorHAnsi"/>
-          <w:sz w:val="24"/>
-          <w:szCs w:val="24"/>
-        </w:rPr>
-        <w:t>StrategysTypeID</w:t>
-      </w:r>
-      <w:proofErr w:type="spellEnd"/>
-      <w:r>
-        <w:rPr>
-          <w:rFonts w:cstheme="minorHAnsi"/>
-          <w:sz w:val="24"/>
-          <w:szCs w:val="24"/>
-        </w:rPr>
-        <w:t>`)</w:t>
-      </w:r>
-    </w:p>
-    <w:p>
-      <w:pPr>
-        <w:spacing w:after="0" w:line="240" w:lineRule="auto"/>
-        <w:contextualSpacing/>
-        <w:rPr>
-          <w:rFonts w:cstheme="minorHAnsi"/>
-          <w:sz w:val="24"/>
-          <w:szCs w:val="24"/>
-        </w:rPr>
-      </w:pPr>
-      <w:r>
-        <w:rPr>
-          <w:rFonts w:cstheme="minorHAnsi"/>
-          <w:sz w:val="24"/>
-          <w:szCs w:val="24"/>
-        </w:rPr>
-        <w:t>REFERENCES `</w:t>
-      </w:r>
-      <w:proofErr w:type="spellStart"/>
-      <w:r>
-        <w:rPr>
-          <w:rFonts w:cstheme="minorHAnsi"/>
-          <w:sz w:val="24"/>
-          <w:szCs w:val="24"/>
-        </w:rPr>
-        <w:t>StrategyTypes</w:t>
-      </w:r>
-      <w:proofErr w:type="spellEnd"/>
-      <w:r>
-        <w:rPr>
-          <w:rFonts w:cstheme="minorHAnsi"/>
-          <w:sz w:val="24"/>
-          <w:szCs w:val="24"/>
-        </w:rPr>
-        <w:t>` (`ID`);</w:t>
-      </w:r>
-    </w:p>
-    <w:p>
-      <w:pPr>
-        <w:spacing w:after="0" w:line="240" w:lineRule="auto"/>
-        <w:contextualSpacing/>
-        <w:rPr>
-          <w:rFonts w:cstheme="minorHAnsi"/>
-          <w:sz w:val="24"/>
-          <w:szCs w:val="24"/>
-        </w:rPr>
-      </w:pPr>
-    </w:p>
-    <w:p>
-      <w:pPr>
-        <w:spacing w:after="0" w:line="240" w:lineRule="auto"/>
-        <w:contextualSpacing/>
-        <w:rPr>
-          <w:rFonts w:cstheme="minorHAnsi"/>
-          <w:sz w:val="24"/>
-          <w:szCs w:val="24"/>
-        </w:rPr>
-      </w:pPr>
-      <w:r>
-        <w:rPr>
-          <w:rFonts w:cstheme="minorHAnsi"/>
-          <w:sz w:val="24"/>
-          <w:szCs w:val="24"/>
-        </w:rPr>
-        <w:t>ALTER TABLE `Loans` ADD CONSTRAINT `</w:t>
-      </w:r>
-      <w:proofErr w:type="spellStart"/>
-      <w:r>
-        <w:rPr>
-          <w:rFonts w:cstheme="minorHAnsi"/>
-          <w:sz w:val="24"/>
-          <w:szCs w:val="24"/>
-        </w:rPr>
-        <w:t>fk_Loans_PaymentStrategy</w:t>
-      </w:r>
-      <w:proofErr w:type="spellEnd"/>
-      <w:r>
-        <w:rPr>
-          <w:rFonts w:cstheme="minorHAnsi"/>
-          <w:sz w:val="24"/>
-          <w:szCs w:val="24"/>
-        </w:rPr>
-        <w:t>` FOREIGN KEY(`</w:t>
-      </w:r>
-      <w:proofErr w:type="spellStart"/>
-      <w:r>
-        <w:rPr>
-          <w:rFonts w:cstheme="minorHAnsi"/>
-          <w:sz w:val="24"/>
-          <w:szCs w:val="24"/>
-        </w:rPr>
-        <w:t>PaymentStrategy</w:t>
-      </w:r>
-      <w:proofErr w:type="spellEnd"/>
-      <w:r>
-        <w:rPr>
-          <w:rFonts w:cstheme="minorHAnsi"/>
-          <w:sz w:val="24"/>
-          <w:szCs w:val="24"/>
-        </w:rPr>
-        <w:t>`)</w:t>
-      </w:r>
-    </w:p>
-    <w:p>
-      <w:pPr>
-        <w:spacing w:after="0" w:line="240" w:lineRule="auto"/>
-        <w:contextualSpacing/>
-        <w:rPr>
-          <w:rFonts w:cstheme="minorHAnsi"/>
-          <w:sz w:val="24"/>
-          <w:szCs w:val="24"/>
-        </w:rPr>
-      </w:pPr>
-      <w:r>
-        <w:rPr>
-          <w:rFonts w:cstheme="minorHAnsi"/>
-          <w:sz w:val="24"/>
-          <w:szCs w:val="24"/>
-        </w:rPr>
-        <w:lastRenderedPageBreak/>
-        <w:t>REFERENCES `</w:t>
-      </w:r>
-      <w:proofErr w:type="spellStart"/>
-      <w:r>
-        <w:rPr>
-          <w:rFonts w:cstheme="minorHAnsi"/>
-          <w:sz w:val="24"/>
-          <w:szCs w:val="24"/>
-        </w:rPr>
-        <w:t>PaymentStrategyplans</w:t>
-      </w:r>
-      <w:proofErr w:type="spellEnd"/>
-      <w:r>
-        <w:rPr>
-          <w:rFonts w:cstheme="minorHAnsi"/>
-          <w:sz w:val="24"/>
-          <w:szCs w:val="24"/>
-        </w:rPr>
-        <w:t>` (`ID`);</w:t>
-      </w:r>
-    </w:p>
-    <w:p>
-      <w:pPr>
-        <w:spacing w:after="0" w:line="240" w:lineRule="auto"/>
-        <w:contextualSpacing/>
-        <w:rPr>
-          <w:rFonts w:cstheme="minorHAnsi"/>
-          <w:sz w:val="24"/>
-          <w:szCs w:val="24"/>
-        </w:rPr>
-      </w:pPr>
-    </w:p>
-    <w:p>
-      <w:pPr>
-        <w:spacing w:after="0" w:line="240" w:lineRule="auto"/>
-        <w:contextualSpacing/>
-        <w:rPr>
-          <w:rFonts w:cstheme="minorHAnsi"/>
-          <w:sz w:val="24"/>
-          <w:szCs w:val="24"/>
-        </w:rPr>
-      </w:pPr>
-      <w:r>
-        <w:rPr>
-          <w:rFonts w:cstheme="minorHAnsi"/>
-          <w:sz w:val="24"/>
-          <w:szCs w:val="24"/>
-        </w:rPr>
-        <w:t>ALTER TABLE `Loans` ADD CONSTRAINT `</w:t>
-      </w:r>
-      <w:proofErr w:type="spellStart"/>
-      <w:r>
-        <w:rPr>
-          <w:rFonts w:cstheme="minorHAnsi"/>
-          <w:sz w:val="24"/>
-          <w:szCs w:val="24"/>
-        </w:rPr>
-        <w:t>fk_Loans_Curency</w:t>
-      </w:r>
-      <w:proofErr w:type="spellEnd"/>
-      <w:r>
-        <w:rPr>
-          <w:rFonts w:cstheme="minorHAnsi"/>
-          <w:sz w:val="24"/>
-          <w:szCs w:val="24"/>
-        </w:rPr>
-        <w:t>` FOREIGN KEY(`</w:t>
-      </w:r>
-      <w:proofErr w:type="spellStart"/>
-      <w:r>
-        <w:rPr>
-          <w:rFonts w:cstheme="minorHAnsi"/>
-          <w:sz w:val="24"/>
-          <w:szCs w:val="24"/>
-        </w:rPr>
-        <w:t>Curency</w:t>
-      </w:r>
-      <w:proofErr w:type="spellEnd"/>
-      <w:r>
-        <w:rPr>
-          <w:rFonts w:cstheme="minorHAnsi"/>
-          <w:sz w:val="24"/>
-          <w:szCs w:val="24"/>
-        </w:rPr>
-        <w:t>`)</w:t>
-      </w:r>
-    </w:p>
-    <w:p>
-      <w:pPr>
-        <w:spacing w:after="0" w:line="240" w:lineRule="auto"/>
-        <w:contextualSpacing/>
-        <w:rPr>
-          <w:rFonts w:cstheme="minorHAnsi"/>
-          <w:sz w:val="24"/>
-          <w:szCs w:val="24"/>
-        </w:rPr>
-      </w:pPr>
-      <w:r>
-        <w:rPr>
-          <w:rFonts w:cstheme="minorHAnsi"/>
-          <w:sz w:val="24"/>
-          <w:szCs w:val="24"/>
-        </w:rPr>
-        <w:t>REFERENCES `</w:t>
-      </w:r>
-      <w:proofErr w:type="spellStart"/>
-      <w:r>
-        <w:rPr>
-          <w:rFonts w:cstheme="minorHAnsi"/>
-          <w:sz w:val="24"/>
-          <w:szCs w:val="24"/>
-        </w:rPr>
-        <w:t>Curencys</w:t>
-      </w:r>
-      <w:proofErr w:type="spellEnd"/>
-      <w:r>
-        <w:rPr>
-          <w:rFonts w:cstheme="minorHAnsi"/>
-          <w:sz w:val="24"/>
-          <w:szCs w:val="24"/>
-        </w:rPr>
-        <w:t>` (`ID`);</w:t>
-      </w:r>
-    </w:p>
-    <w:p>
-      <w:pPr>
-        <w:spacing w:after="0" w:line="240" w:lineRule="auto"/>
-        <w:contextualSpacing/>
-        <w:rPr>
-          <w:rFonts w:cstheme="minorHAnsi"/>
-          <w:sz w:val="24"/>
-          <w:szCs w:val="24"/>
-        </w:rPr>
-      </w:pPr>
-    </w:p>
-    <w:p>
-      <w:pPr>
-        <w:spacing w:after="0" w:line="240" w:lineRule="auto"/>
-        <w:contextualSpacing/>
-        <w:rPr>
-          <w:rFonts w:cstheme="minorHAnsi"/>
-          <w:sz w:val="24"/>
-          <w:szCs w:val="24"/>
-        </w:rPr>
-      </w:pPr>
-      <w:r>
-        <w:rPr>
-          <w:rFonts w:cstheme="minorHAnsi"/>
-          <w:sz w:val="24"/>
-          <w:szCs w:val="24"/>
-        </w:rPr>
-        <w:t>ALTER TABLE `</w:t>
-      </w:r>
-      <w:proofErr w:type="spellStart"/>
-      <w:r>
-        <w:rPr>
-          <w:rFonts w:cstheme="minorHAnsi"/>
-          <w:sz w:val="24"/>
-          <w:szCs w:val="24"/>
-        </w:rPr>
-        <w:t>DebtSnowflake</w:t>
-      </w:r>
-      <w:proofErr w:type="spellEnd"/>
-      <w:r>
-        <w:rPr>
-          <w:rFonts w:cstheme="minorHAnsi"/>
-          <w:sz w:val="24"/>
-          <w:szCs w:val="24"/>
-        </w:rPr>
-        <w:t>` ADD CONSTRAINT `</w:t>
-      </w:r>
-      <w:proofErr w:type="spellStart"/>
-      <w:r>
-        <w:rPr>
-          <w:rFonts w:cstheme="minorHAnsi"/>
-          <w:sz w:val="24"/>
-          <w:szCs w:val="24"/>
-        </w:rPr>
-        <w:t>fk_DebtSnowflake_PaymentStrategy</w:t>
-      </w:r>
-      <w:proofErr w:type="spellEnd"/>
-      <w:r>
-        <w:rPr>
-          <w:rFonts w:cstheme="minorHAnsi"/>
-          <w:sz w:val="24"/>
-          <w:szCs w:val="24"/>
-        </w:rPr>
-        <w:t>` FOREIGN KEY(`</w:t>
-      </w:r>
-      <w:proofErr w:type="spellStart"/>
-      <w:r>
-        <w:rPr>
-          <w:rFonts w:cstheme="minorHAnsi"/>
-          <w:sz w:val="24"/>
-          <w:szCs w:val="24"/>
-        </w:rPr>
-        <w:t>PaymentStrategy</w:t>
-      </w:r>
-      <w:proofErr w:type="spellEnd"/>
-      <w:r>
-        <w:rPr>
-          <w:rFonts w:cstheme="minorHAnsi"/>
-          <w:sz w:val="24"/>
-          <w:szCs w:val="24"/>
-        </w:rPr>
-        <w:t>`)</w:t>
-      </w:r>
-    </w:p>
-    <w:p>
-      <w:pPr>
-        <w:spacing w:after="0" w:line="240" w:lineRule="auto"/>
-        <w:contextualSpacing/>
-        <w:rPr>
-          <w:rFonts w:cstheme="minorHAnsi"/>
-          <w:sz w:val="24"/>
-          <w:szCs w:val="24"/>
-        </w:rPr>
-      </w:pPr>
-      <w:r>
-        <w:rPr>
-          <w:rFonts w:cstheme="minorHAnsi"/>
-          <w:sz w:val="24"/>
-          <w:szCs w:val="24"/>
-        </w:rPr>
-        <w:t>REFERENCES `</w:t>
-      </w:r>
-      <w:proofErr w:type="spellStart"/>
-      <w:r>
-        <w:rPr>
-          <w:rFonts w:cstheme="minorHAnsi"/>
-          <w:sz w:val="24"/>
-          <w:szCs w:val="24"/>
-        </w:rPr>
-        <w:t>PaymentStrategyplans</w:t>
-      </w:r>
-      <w:proofErr w:type="spellEnd"/>
-      <w:r>
-        <w:rPr>
-          <w:rFonts w:cstheme="minorHAnsi"/>
-          <w:sz w:val="24"/>
-          <w:szCs w:val="24"/>
-        </w:rPr>
-        <w:t>` (`ID`);</w:t>
-      </w:r>
-    </w:p>
-    <w:p>
-      <w:pPr>
-        <w:spacing w:after="0" w:line="240" w:lineRule="auto"/>
-        <w:contextualSpacing/>
-        <w:rPr>
-          <w:rFonts w:cstheme="minorHAnsi"/>
-          <w:sz w:val="24"/>
-          <w:szCs w:val="24"/>
-        </w:rPr>
-      </w:pPr>
-    </w:p>
-    <w:p>
-      <w:pPr>
-        <w:spacing w:after="0" w:line="240" w:lineRule="auto"/>
-        <w:contextualSpacing/>
-        <w:rPr>
-          <w:rFonts w:cstheme="minorHAnsi"/>
-          <w:sz w:val="24"/>
-          <w:szCs w:val="24"/>
-        </w:rPr>
-      </w:pPr>
-      <w:r>
-        <w:rPr>
-          <w:rFonts w:cstheme="minorHAnsi"/>
-          <w:sz w:val="24"/>
-          <w:szCs w:val="24"/>
-        </w:rPr>
-        <w:t>ALTER TABLE `</w:t>
-      </w:r>
-      <w:proofErr w:type="spellStart"/>
-      <w:r>
-        <w:rPr>
-          <w:rFonts w:cstheme="minorHAnsi"/>
-          <w:sz w:val="24"/>
-          <w:szCs w:val="24"/>
-        </w:rPr>
-        <w:t>LoansCardinalOrder</w:t>
-      </w:r>
-      <w:proofErr w:type="spellEnd"/>
-      <w:r>
-        <w:rPr>
-          <w:rFonts w:cstheme="minorHAnsi"/>
-          <w:sz w:val="24"/>
-          <w:szCs w:val="24"/>
-        </w:rPr>
-        <w:t>` ADD CONSTRAINT `</w:t>
-      </w:r>
-      <w:proofErr w:type="spellStart"/>
-      <w:r>
-        <w:rPr>
-          <w:rFonts w:cstheme="minorHAnsi"/>
-          <w:sz w:val="24"/>
-          <w:szCs w:val="24"/>
-        </w:rPr>
-        <w:t>fk_LoansCardinalOrder_PaymentStrategy</w:t>
-      </w:r>
-      <w:proofErr w:type="spellEnd"/>
-      <w:r>
-        <w:rPr>
-          <w:rFonts w:cstheme="minorHAnsi"/>
-          <w:sz w:val="24"/>
-          <w:szCs w:val="24"/>
-        </w:rPr>
-        <w:t>` FOREIGN KEY(`</w:t>
-      </w:r>
-      <w:proofErr w:type="spellStart"/>
-      <w:r>
-        <w:rPr>
-          <w:rFonts w:cstheme="minorHAnsi"/>
-          <w:sz w:val="24"/>
-          <w:szCs w:val="24"/>
-        </w:rPr>
-        <w:t>PaymentStrategy</w:t>
-      </w:r>
-      <w:proofErr w:type="spellEnd"/>
-      <w:r>
-        <w:rPr>
-          <w:rFonts w:cstheme="minorHAnsi"/>
-          <w:sz w:val="24"/>
-          <w:szCs w:val="24"/>
-        </w:rPr>
-        <w:t>`)</w:t>
-      </w:r>
-    </w:p>
-    <w:p>
-      <w:pPr>
-        <w:spacing w:after="0" w:line="240" w:lineRule="auto"/>
-        <w:contextualSpacing/>
-        <w:rPr>
-          <w:rFonts w:cstheme="minorHAnsi"/>
-          <w:sz w:val="24"/>
-          <w:szCs w:val="24"/>
-        </w:rPr>
-      </w:pPr>
-      <w:r>
-        <w:rPr>
-          <w:rFonts w:cstheme="minorHAnsi"/>
-          <w:sz w:val="24"/>
-          <w:szCs w:val="24"/>
-        </w:rPr>
-        <w:t>REFERENCES `</w:t>
-      </w:r>
-      <w:proofErr w:type="spellStart"/>
-      <w:r>
-        <w:rPr>
-          <w:rFonts w:cstheme="minorHAnsi"/>
-          <w:sz w:val="24"/>
-          <w:szCs w:val="24"/>
-        </w:rPr>
-        <w:t>PaymentStrategyplans</w:t>
-      </w:r>
-      <w:proofErr w:type="spellEnd"/>
-      <w:r>
-        <w:rPr>
-          <w:rFonts w:cstheme="minorHAnsi"/>
-          <w:sz w:val="24"/>
-          <w:szCs w:val="24"/>
-        </w:rPr>
-        <w:t>` (`ID`);</w:t>
-      </w:r>
-    </w:p>
-    <w:p>
-      <w:pPr>
-        <w:spacing w:after="0" w:line="240" w:lineRule="auto"/>
-        <w:contextualSpacing/>
-        <w:rPr>
-          <w:rFonts w:cstheme="minorHAnsi"/>
-          <w:sz w:val="24"/>
-          <w:szCs w:val="24"/>
-        </w:rPr>
-      </w:pPr>
-    </w:p>
-    <w:p>
-      <w:pPr>
-        <w:spacing w:after="0" w:line="240" w:lineRule="auto"/>
-        <w:contextualSpacing/>
-        <w:rPr>
-          <w:rFonts w:cstheme="minorHAnsi"/>
-          <w:sz w:val="24"/>
-          <w:szCs w:val="24"/>
-        </w:rPr>
-      </w:pPr>
-      <w:r>
-        <w:rPr>
-          <w:rFonts w:cstheme="minorHAnsi"/>
-          <w:sz w:val="24"/>
-          <w:szCs w:val="24"/>
-        </w:rPr>
-        <w:t>ALTER TABLE `</w:t>
-      </w:r>
-      <w:proofErr w:type="spellStart"/>
-      <w:r>
-        <w:rPr>
-          <w:rFonts w:cstheme="minorHAnsi"/>
-          <w:sz w:val="24"/>
-          <w:szCs w:val="24"/>
-        </w:rPr>
-        <w:t>LoansCardinalOrder</w:t>
-      </w:r>
-      <w:proofErr w:type="spellEnd"/>
-      <w:r>
-        <w:rPr>
-          <w:rFonts w:cstheme="minorHAnsi"/>
-          <w:sz w:val="24"/>
-          <w:szCs w:val="24"/>
-        </w:rPr>
-        <w:t>` ADD CONSTRAINT `</w:t>
-      </w:r>
-      <w:proofErr w:type="spellStart"/>
-      <w:r>
-        <w:rPr>
-          <w:rFonts w:cstheme="minorHAnsi"/>
-          <w:sz w:val="24"/>
-          <w:szCs w:val="24"/>
-        </w:rPr>
-        <w:t>fk_LoansCardinalOrder_LoanID</w:t>
-      </w:r>
-      <w:proofErr w:type="spellEnd"/>
-      <w:r>
-        <w:rPr>
-          <w:rFonts w:cstheme="minorHAnsi"/>
-          <w:sz w:val="24"/>
-          <w:szCs w:val="24"/>
-        </w:rPr>
-        <w:t>` FOREIGN KEY(`</w:t>
-      </w:r>
-      <w:proofErr w:type="spellStart"/>
-      <w:r>
-        <w:rPr>
-          <w:rFonts w:cstheme="minorHAnsi"/>
-          <w:sz w:val="24"/>
-          <w:szCs w:val="24"/>
-        </w:rPr>
-        <w:t>LoanID</w:t>
-      </w:r>
-      <w:proofErr w:type="spellEnd"/>
-      <w:r>
-        <w:rPr>
-          <w:rFonts w:cstheme="minorHAnsi"/>
-          <w:sz w:val="24"/>
-          <w:szCs w:val="24"/>
-        </w:rPr>
-        <w:t>`)</w:t>
-      </w:r>
-    </w:p>
-    <w:p>
-      <w:pPr>
-        <w:spacing w:after="0" w:line="240" w:lineRule="auto"/>
-        <w:contextualSpacing/>
-        <w:rPr>
-          <w:rFonts w:cstheme="minorHAnsi"/>
-          <w:sz w:val="24"/>
-          <w:szCs w:val="24"/>
-        </w:rPr>
-      </w:pPr>
-      <w:r>
-        <w:rPr>
-          <w:rFonts w:cstheme="minorHAnsi"/>
-          <w:sz w:val="24"/>
-          <w:szCs w:val="24"/>
-        </w:rPr>
-        <w:t>REFERENCES `Loans` (`ID`);</w:t>
-      </w:r>
-    </w:p>
-    <w:p>
-      <w:pPr>
-        <w:spacing w:after="0" w:line="240" w:lineRule="auto"/>
-        <w:contextualSpacing/>
-        <w:rPr>
-          <w:rFonts w:cstheme="minorHAnsi"/>
-          <w:sz w:val="24"/>
-          <w:szCs w:val="24"/>
-        </w:rPr>
-      </w:pPr>
-    </w:p>
-    <w:p>
-      <w:pPr>
-        <w:spacing w:after="0" w:line="240" w:lineRule="auto"/>
-        <w:contextualSpacing/>
-        <w:rPr>
-          <w:rFonts w:cstheme="minorHAnsi"/>
-          <w:sz w:val="24"/>
-          <w:szCs w:val="24"/>
-        </w:rPr>
-      </w:pPr>
-    </w:p>
-    <w:p>
-      <w:pPr>
-        <w:spacing w:after="0" w:line="240" w:lineRule="auto"/>
-        <w:contextualSpacing/>
-        <w:rPr>
-          <w:rFonts w:cstheme="minorHAnsi"/>
-          <w:sz w:val="24"/>
-          <w:szCs w:val="24"/>
-        </w:rPr>
-      </w:pPr>
-    </w:p>
-    <w:p>
-      <w:pPr>
-        <w:spacing w:after="0" w:line="240" w:lineRule="auto"/>
-        <w:contextualSpacing/>
-        <w:rPr>
-          <w:rFonts w:cstheme="minorHAnsi"/>
-          <w:sz w:val="24"/>
-          <w:szCs w:val="24"/>
-        </w:rPr>
-      </w:pPr>
-      <w:hyperlink r:id="rId8" w:anchor="/d/UaATZX" w:history="1">
+      <w:hyperlink r:id="rId9" w:anchor="/d/UaATZX" w:history="1">
         <w:r>
           <w:rPr>
             <w:rStyle w:val="Hyperlink"/>
@@ -9613,7 +5829,6 @@
           <w:sz w:val="24"/>
           <w:szCs w:val="24"/>
         </w:rPr>
-        <w:lastRenderedPageBreak/>
         <w:drawing>
           <wp:inline distT="0" distB="0" distL="0" distR="0" wp14:anchorId="7D925945" wp14:editId="1B59FED0">
             <wp:extent cx="5943600" cy="5314950"/>
@@ -9630,7 +5845,7 @@
                     <pic:cNvPicPr/>
                   </pic:nvPicPr>
                   <pic:blipFill>
-                    <a:blip r:embed="rId9"/>
+                    <a:blip r:embed="rId10"/>
                     <a:stretch>
                       <a:fillRect/>
                     </a:stretch>
@@ -10059,6 +6274,7 @@
         </w:rPr>
         <w:t xml:space="preserve">web page </w:t>
       </w:r>
+      <w:proofErr w:type="gramStart"/>
       <w:r>
         <w:rPr>
           <w:rFonts w:cstheme="minorHAnsi"/>
@@ -10083,6 +6299,7 @@
         </w:rPr>
         <w:t>ive</w:t>
       </w:r>
+      <w:proofErr w:type="gramEnd"/>
     </w:p>
     <w:p>
       <w:pPr>
@@ -10125,8 +6342,18 @@
           <w:sz w:val="24"/>
           <w:szCs w:val="24"/>
         </w:rPr>
-        <w:t>To integrate the app with other financial tools, such as budgeting and savings apps, to provide users with a more comprehensive view of their financial health</w:t>
-      </w:r>
+        <w:t xml:space="preserve">To integrate the app with other financial tools, such as budgeting and savings apps, to provide users with a more comprehensive view of their financial </w:t>
+      </w:r>
+      <w:proofErr w:type="gramStart"/>
+      <w:r>
+        <w:rPr>
+          <w:rFonts w:cstheme="minorHAnsi"/>
+          <w:sz w:val="24"/>
+          <w:szCs w:val="24"/>
+        </w:rPr>
+        <w:t>health</w:t>
+      </w:r>
+      <w:proofErr w:type="gramEnd"/>
     </w:p>
     <w:p>
       <w:pPr>
@@ -10161,7 +6388,7 @@
 </file>
 
 <file path=word/numbering.xml><?xml version="1.0" encoding="utf-8"?>
-<w:numbering xmlns:wpc="http://schemas.microsoft.com/office/word/2010/wordprocessingCanvas" xmlns:cx="http://schemas.microsoft.com/office/drawing/2014/chartex" xmlns:cx1="http://schemas.microsoft.com/office/drawing/2015/9/8/chartex" xmlns:cx2="http://schemas.microsoft.com/office/drawing/2015/10/21/chartex" xmlns:cx3="http://schemas.microsoft.com/office/drawing/2016/5/9/chartex" xmlns:cx4="http://schemas.microsoft.com/office/drawing/2016/5/10/chartex" xmlns:cx5="http://schemas.microsoft.com/office/drawing/2016/5/11/chartex" xmlns:cx6="http://schemas.microsoft.com/office/drawing/2016/5/12/chartex" xmlns:cx7="http://schemas.microsoft.com/office/drawing/2016/5/13/chartex" xmlns:cx8="http://schemas.microsoft.com/office/drawing/2016/5/14/chartex" xmlns:mc="http://schemas.openxmlformats.org/markup-compatibility/2006" xmlns:aink="http://schemas.microsoft.com/office/drawing/2016/ink" xmlns:am3d="http://schemas.microsoft.com/office/drawing/2017/model3d" xmlns:o="urn:schemas-microsoft-com:office:office" xmlns:oel="http://schemas.microsoft.com/office/2019/extlst" xmlns:r="http://schemas.openxmlformats.org/officeDocument/2006/relationships" xmlns:m="http://schemas.openxmlformats.org/officeDocument/2006/math" xmlns:v="urn:schemas-microsoft-com:vml" xmlns:wp14="http://schemas.microsoft.com/office/word/2010/wordprocessingDrawing" xmlns:wp="http://schemas.openxmlformats.org/drawingml/2006/wordprocessingDrawing" xmlns:w10="urn:schemas-microsoft-com:office:word" xmlns:w="http://schemas.openxmlformats.org/wordprocessingml/2006/main" xmlns:w14="http://schemas.microsoft.com/office/word/2010/wordml" xmlns:w15="http://schemas.microsoft.com/office/word/2012/wordml" xmlns:w16cex="http://schemas.microsoft.com/office/word/2018/wordml/cex" xmlns:w16cid="http://schemas.microsoft.com/office/word/2016/wordml/cid" xmlns:w16="http://schemas.microsoft.com/office/word/2018/wordml" xmlns:w16du="http://schemas.microsoft.com/office/word/2023/wordml/word16du" xmlns:w16sdtdh="http://schemas.microsoft.com/office/word/2020/wordml/sdtdatahash" xmlns:w16se="http://schemas.microsoft.com/office/word/2015/wordml/symex" xmlns:wpg="http://schemas.microsoft.com/office/word/2010/wordprocessingGroup" xmlns:wpi="http://schemas.microsoft.com/office/word/2010/wordprocessingInk" xmlns:wne="http://schemas.microsoft.com/office/word/2006/wordml" xmlns:wps="http://schemas.microsoft.com/office/word/2010/wordprocessingShape" mc:Ignorable="w14 w15 w16se w16cid w16 w16cex w16sdtdh wp14">
+<w:numbering xmlns:wpc="http://schemas.microsoft.com/office/word/2010/wordprocessingCanvas" xmlns:cx="http://schemas.microsoft.com/office/drawing/2014/chartex" xmlns:cx1="http://schemas.microsoft.com/office/drawing/2015/9/8/chartex" xmlns:cx2="http://schemas.microsoft.com/office/drawing/2015/10/21/chartex" xmlns:cx3="http://schemas.microsoft.com/office/drawing/2016/5/9/chartex" xmlns:cx4="http://schemas.microsoft.com/office/drawing/2016/5/10/chartex" xmlns:cx5="http://schemas.microsoft.com/office/drawing/2016/5/11/chartex" xmlns:cx6="http://schemas.microsoft.com/office/drawing/2016/5/12/chartex" xmlns:cx7="http://schemas.microsoft.com/office/drawing/2016/5/13/chartex" xmlns:cx8="http://schemas.microsoft.com/office/drawing/2016/5/14/chartex" xmlns:mc="http://schemas.openxmlformats.org/markup-compatibility/2006" xmlns:aink="http://schemas.microsoft.com/office/drawing/2016/ink" xmlns:am3d="http://schemas.microsoft.com/office/drawing/2017/model3d" xmlns:o="urn:schemas-microsoft-com:office:office" xmlns:oel="http://schemas.microsoft.com/office/2019/extlst" xmlns:r="http://schemas.openxmlformats.org/officeDocument/2006/relationships" xmlns:m="http://schemas.openxmlformats.org/officeDocument/2006/math" xmlns:v="urn:schemas-microsoft-com:vml" xmlns:wp14="http://schemas.microsoft.com/office/word/2010/wordprocessingDrawing" xmlns:wp="http://schemas.openxmlformats.org/drawingml/2006/wordprocessingDrawing" xmlns:w10="urn:schemas-microsoft-com:office:word" xmlns:w="http://schemas.openxmlformats.org/wordprocessingml/2006/main" xmlns:w14="http://schemas.microsoft.com/office/word/2010/wordml" xmlns:w15="http://schemas.microsoft.com/office/word/2012/wordml" xmlns:w16cex="http://schemas.microsoft.com/office/word/2018/wordml/cex" xmlns:w16cid="http://schemas.microsoft.com/office/word/2016/wordml/cid" xmlns:w16="http://schemas.microsoft.com/office/word/2018/wordml" xmlns:w16sdtdh="http://schemas.microsoft.com/office/word/2020/wordml/sdtdatahash" xmlns:w16se="http://schemas.microsoft.com/office/word/2015/wordml/symex" xmlns:wpg="http://schemas.microsoft.com/office/word/2010/wordprocessingGroup" xmlns:wpi="http://schemas.microsoft.com/office/word/2010/wordprocessingInk" xmlns:wne="http://schemas.microsoft.com/office/word/2006/wordml" xmlns:wps="http://schemas.microsoft.com/office/word/2010/wordprocessingShape" mc:Ignorable="w14 w15 w16se w16cid w16 w16cex w16sdtdh wp14">
   <w:abstractNum w:abstractNumId="0" w15:restartNumberingAfterBreak="0">
     <w:nsid w:val="017F12C2"/>
     <w:multiLevelType w:val="hybridMultilevel"/>

</xml_diff>